<commit_message>
added how to add a client to the manual
</commit_message>
<xml_diff>
--- a/documentation/Northumberlamb Manual.docx
+++ b/documentation/Northumberlamb Manual.docx
@@ -1,6 +1,6 @@
 
 <file path=word/document.xml><?xml version="1.0" encoding="utf-8"?>
-<w:document xmlns:wpc="http://schemas.microsoft.com/office/word/2010/wordprocessingCanvas" xmlns:mc="http://schemas.openxmlformats.org/markup-compatibility/2006" xmlns:o="urn:schemas-microsoft-com:office:office" xmlns:r="http://schemas.openxmlformats.org/officeDocument/2006/relationships" xmlns:m="http://schemas.openxmlformats.org/officeDocument/2006/math" xmlns:v="urn:schemas-microsoft-com:vml" xmlns:wp14="http://schemas.microsoft.com/office/word/2010/wordprocessingDrawing" xmlns:wp="http://schemas.openxmlformats.org/drawingml/2006/wordprocessingDrawing" xmlns:w10="urn:schemas-microsoft-com:office:word" xmlns:w="http://schemas.openxmlformats.org/wordprocessingml/2006/main" xmlns:w14="http://schemas.microsoft.com/office/word/2010/wordml" xmlns:w15="http://schemas.microsoft.com/office/word/2012/wordml" xmlns:wpg="http://schemas.microsoft.com/office/word/2010/wordprocessingGroup" xmlns:wpi="http://schemas.microsoft.com/office/word/2010/wordprocessingInk" xmlns:wne="http://schemas.microsoft.com/office/word/2006/wordml" xmlns:wps="http://schemas.microsoft.com/office/word/2010/wordprocessingShape" mc:Ignorable="w14 w15 wp14">
+<w:document xmlns:wpc="http://schemas.microsoft.com/office/word/2010/wordprocessingCanvas" xmlns:mo="http://schemas.microsoft.com/office/mac/office/2008/main" xmlns:mc="http://schemas.openxmlformats.org/markup-compatibility/2006" xmlns:mv="urn:schemas-microsoft-com:mac:vml" xmlns:o="urn:schemas-microsoft-com:office:office" xmlns:r="http://schemas.openxmlformats.org/officeDocument/2006/relationships" xmlns:m="http://schemas.openxmlformats.org/officeDocument/2006/math" xmlns:v="urn:schemas-microsoft-com:vml" xmlns:wp14="http://schemas.microsoft.com/office/word/2010/wordprocessingDrawing" xmlns:wp="http://schemas.openxmlformats.org/drawingml/2006/wordprocessingDrawing" xmlns:w10="urn:schemas-microsoft-com:office:word" xmlns:w="http://schemas.openxmlformats.org/wordprocessingml/2006/main" xmlns:w14="http://schemas.microsoft.com/office/word/2010/wordml" xmlns:wpg="http://schemas.microsoft.com/office/word/2010/wordprocessingGroup" xmlns:wpi="http://schemas.microsoft.com/office/word/2010/wordprocessingInk" xmlns:wne="http://schemas.microsoft.com/office/word/2006/wordml" xmlns:wps="http://schemas.microsoft.com/office/word/2010/wordprocessingShape" mc:Ignorable="w14 wp14">
   <w:body>
     <w:sdt>
       <w:sdtPr>
@@ -24,7 +24,7 @@
             <mc:AlternateContent>
               <mc:Choice Requires="wpg">
                 <w:drawing>
-                  <wp:anchor distT="0" distB="0" distL="114300" distR="114300" simplePos="0" relativeHeight="251662336" behindDoc="0" locked="0" layoutInCell="1" allowOverlap="1">
+                  <wp:anchor distT="0" distB="0" distL="114300" distR="114300" simplePos="0" relativeHeight="251662336" behindDoc="0" locked="0" layoutInCell="1" allowOverlap="1" wp14:anchorId="2154B742" wp14:editId="4A071C7E">
                     <wp:simplePos x="0" y="0"/>
                     <wp:positionH relativeFrom="page">
                       <wp:align>center</wp:align>
@@ -225,7 +225,7 @@
                                 <a:avLst/>
                               </a:prstGeom>
                               <a:blipFill>
-                                <a:blip r:embed="rId9"/>
+                                <a:blip r:embed="rId10"/>
                                 <a:stretch>
                                   <a:fillRect r="-7574"/>
                                 </a:stretch>
@@ -269,7 +269,7 @@
                   </wp:anchor>
                 </w:drawing>
               </mc:Choice>
-              <mc:Fallback>
+              <mc:Fallback xmlns:w15="http://schemas.microsoft.com/office/word/2012/wordml">
                 <w:pict>
                   <v:group w14:anchorId="7D9D8294" id="Group 149" o:spid="_x0000_s1026" style="position:absolute;margin-left:0;margin-top:0;width:8in;height:95.7pt;z-index:251662336;mso-width-percent:941;mso-height-percent:121;mso-top-percent:23;mso-position-horizontal:center;mso-position-horizontal-relative:page;mso-position-vertical-relative:page;mso-width-percent:941;mso-height-percent:121;mso-top-percent:23" coordorigin="" coordsize="73152,12161" o:gfxdata="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">
                     <v:shape id="Rectangle 51" o:spid="_x0000_s1027" style="position:absolute;width:73152;height:11303;visibility:visible;mso-wrap-style:square;v-text-anchor:middle" coordsize="7312660,1129665" o:gfxdata="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" path="m,l7312660,r,1129665l3619500,733425,,1091565,,xe" fillcolor="#5b9bd5 [3204]" stroked="f" strokeweight="1pt">
@@ -277,7 +277,7 @@
                       <v:path arrowok="t" o:connecttype="custom" o:connectlocs="0,0;7315200,0;7315200,1130373;3620757,733885;0,1092249;0,0" o:connectangles="0,0,0,0,0,0"/>
                     </v:shape>
                     <v:rect id="Rectangle 151" o:spid="_x0000_s1028" style="position:absolute;width:73152;height:12161;visibility:visible;mso-wrap-style:square;v-text-anchor:middle" o:gfxdata="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" stroked="f" strokeweight="1pt">
-                      <v:fill r:id="rId10" o:title="" recolor="t" rotate="t" type="frame"/>
+                      <v:fill r:id="rId11" o:title="" recolor="t" rotate="t" type="frame"/>
                     </v:rect>
                     <w10:wrap anchorx="page" anchory="page"/>
                   </v:group>
@@ -292,7 +292,7 @@
             <mc:AlternateContent>
               <mc:Choice Requires="wps">
                 <w:drawing>
-                  <wp:anchor distT="0" distB="0" distL="114300" distR="114300" simplePos="0" relativeHeight="251660288" behindDoc="0" locked="0" layoutInCell="1" allowOverlap="1">
+                  <wp:anchor distT="0" distB="0" distL="114300" distR="114300" simplePos="0" relativeHeight="251660288" behindDoc="0" locked="0" layoutInCell="1" allowOverlap="1" wp14:anchorId="0DDCEC7C" wp14:editId="6F691B4C">
                     <wp:simplePos x="0" y="0"/>
                     <wp:positionH relativeFrom="page">
                       <wp:align>center</wp:align>
@@ -415,7 +415,7 @@
                   </wp:anchor>
                 </w:drawing>
               </mc:Choice>
-              <mc:Fallback>
+              <mc:Fallback xmlns:w15="http://schemas.microsoft.com/office/word/2012/wordml">
                 <w:pict>
                   <v:shapetype id="_x0000_t202" coordsize="21600,21600" o:spt="202" path="m,l,21600r21600,l21600,xe">
                     <v:stroke joinstyle="miter"/>
@@ -486,7 +486,7 @@
             <mc:AlternateContent>
               <mc:Choice Requires="wps">
                 <w:drawing>
-                  <wp:anchor distT="0" distB="0" distL="114300" distR="114300" simplePos="0" relativeHeight="251661312" behindDoc="0" locked="0" layoutInCell="1" allowOverlap="1">
+                  <wp:anchor distT="0" distB="0" distL="114300" distR="114300" simplePos="0" relativeHeight="251661312" behindDoc="0" locked="0" layoutInCell="1" allowOverlap="1" wp14:anchorId="2E49330A" wp14:editId="4937C6FF">
                     <wp:simplePos x="0" y="0"/>
                     <wp:positionH relativeFrom="page">
                       <wp:align>center</wp:align>
@@ -503,7 +503,7 @@
                         </wp:positionV>
                       </mc:Fallback>
                     </mc:AlternateContent>
-                    <wp:extent cx="7315200" cy="1009650"/>
+                    <wp:extent cx="7313930" cy="378460"/>
                     <wp:effectExtent l="0" t="0" r="0" b="0"/>
                     <wp:wrapSquare wrapText="bothSides"/>
                     <wp:docPr id="153" name="Text Box 153"/>
@@ -515,7 +515,7 @@
                           <wps:spPr>
                             <a:xfrm>
                               <a:off x="0" y="0"/>
-                              <a:ext cx="7315200" cy="1009650"/>
+                              <a:ext cx="7313930" cy="378460"/>
                             </a:xfrm>
                             <a:prstGeom prst="rect">
                               <a:avLst/>
@@ -617,7 +617,7 @@
                   </wp:anchor>
                 </w:drawing>
               </mc:Choice>
-              <mc:Fallback>
+              <mc:Fallback xmlns:w15="http://schemas.microsoft.com/office/word/2012/wordml">
                 <w:pict>
                   <v:shape id="Text Box 153" o:spid="_x0000_s1027" type="#_x0000_t202" style="position:absolute;margin-left:0;margin-top:0;width:8in;height:79.5pt;z-index:251661312;visibility:visible;mso-wrap-style:square;mso-width-percent:941;mso-height-percent:100;mso-top-percent:700;mso-wrap-distance-left:9pt;mso-wrap-distance-top:0;mso-wrap-distance-right:9pt;mso-wrap-distance-bottom:0;mso-position-horizontal:center;mso-position-horizontal-relative:page;mso-position-vertical-relative:page;mso-width-percent:941;mso-height-percent:100;mso-top-percent:700;mso-width-relative:page;mso-height-relative:page;v-text-anchor:top" o:gfxdata="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" filled="f" stroked="f" strokeweight=".5pt">
                     <v:textbox style="mso-fit-shape-to-text:t" inset="126pt,0,54pt,0">
@@ -692,7 +692,7 @@
             <mc:AlternateContent>
               <mc:Choice Requires="wps">
                 <w:drawing>
-                  <wp:anchor distT="0" distB="0" distL="114300" distR="114300" simplePos="0" relativeHeight="251659264" behindDoc="0" locked="0" layoutInCell="1" allowOverlap="1">
+                  <wp:anchor distT="0" distB="0" distL="114300" distR="114300" simplePos="0" relativeHeight="251659264" behindDoc="0" locked="0" layoutInCell="1" allowOverlap="1" wp14:anchorId="7BD9FF99" wp14:editId="752F7E0D">
                     <wp:simplePos x="0" y="0"/>
                     <wp:positionH relativeFrom="page">
                       <wp:align>center</wp:align>
@@ -846,7 +846,7 @@
                   </wp:anchor>
                 </w:drawing>
               </mc:Choice>
-              <mc:Fallback>
+              <mc:Fallback xmlns:w15="http://schemas.microsoft.com/office/word/2012/wordml">
                 <w:pict>
                   <v:shape id="Text Box 154" o:spid="_x0000_s1028" type="#_x0000_t202" style="position:absolute;margin-left:0;margin-top:0;width:8in;height:286.5pt;z-index:251659264;visibility:visible;mso-wrap-style:square;mso-width-percent:941;mso-height-percent:363;mso-top-percent:300;mso-wrap-distance-left:9pt;mso-wrap-distance-top:0;mso-wrap-distance-right:9pt;mso-wrap-distance-bottom:0;mso-position-horizontal:center;mso-position-horizontal-relative:page;mso-position-vertical-relative:page;mso-width-percent:941;mso-height-percent:363;mso-top-percent:300;mso-width-relative:page;mso-height-relative:page;v-text-anchor:bottom" o:gfxdata="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" filled="f" stroked="f" strokeweight=".5pt">
                     <v:textbox inset="126pt,0,54pt,0">
@@ -959,6 +959,12 @@
     </w:sdt>
     <w:sdt>
       <w:sdtPr>
+        <w:rPr>
+          <w:rFonts w:asciiTheme="minorHAnsi" w:eastAsiaTheme="minorHAnsi" w:hAnsiTheme="minorHAnsi" w:cstheme="minorBidi"/>
+          <w:color w:val="auto"/>
+          <w:sz w:val="22"/>
+          <w:szCs w:val="22"/>
+        </w:rPr>
         <w:id w:val="322403354"/>
         <w:docPartObj>
           <w:docPartGallery w:val="Table of Contents"/>
@@ -967,13 +973,9 @@
       </w:sdtPr>
       <w:sdtEndPr>
         <w:rPr>
-          <w:rFonts w:asciiTheme="minorHAnsi" w:eastAsiaTheme="minorHAnsi" w:hAnsiTheme="minorHAnsi" w:cstheme="minorBidi"/>
           <w:b/>
           <w:bCs/>
           <w:noProof/>
-          <w:color w:val="auto"/>
-          <w:sz w:val="22"/>
-          <w:szCs w:val="22"/>
         </w:rPr>
       </w:sdtEndPr>
       <w:sdtContent>
@@ -982,7 +984,12 @@
             <w:pStyle w:val="TOCHeading"/>
           </w:pPr>
           <w:r>
-            <w:t>Table of Contents</w:t>
+            <w:t>T</w:t>
+          </w:r>
+          <w:bookmarkStart w:id="0" w:name="_GoBack"/>
+          <w:bookmarkEnd w:id="0"/>
+          <w:r>
+            <w:t>able of Contents</w:t>
           </w:r>
         </w:p>
         <w:p>
@@ -994,6 +1001,9 @@
             <w:rPr>
               <w:rFonts w:eastAsiaTheme="minorEastAsia"/>
               <w:noProof/>
+              <w:sz w:val="24"/>
+              <w:szCs w:val="24"/>
+              <w:lang w:val="en-CA" w:eastAsia="ja-JP"/>
             </w:rPr>
           </w:pPr>
           <w:r>
@@ -1005,64 +1015,54 @@
           <w:r>
             <w:fldChar w:fldCharType="separate"/>
           </w:r>
-          <w:hyperlink w:anchor="_Toc417293521" w:history="1">
-            <w:r>
-              <w:rPr>
-                <w:rStyle w:val="Hyperlink"/>
-                <w:noProof/>
-                <w:lang w:val="en-CA"/>
-              </w:rPr>
-              <w:t>Logging In</w:t>
-            </w:r>
-            <w:r>
-              <w:rPr>
-                <w:noProof/>
-                <w:webHidden/>
-              </w:rPr>
-              <w:tab/>
-            </w:r>
-            <w:r>
-              <w:rPr>
-                <w:noProof/>
-                <w:webHidden/>
-              </w:rPr>
-              <w:fldChar w:fldCharType="begin"/>
-            </w:r>
-            <w:r>
-              <w:rPr>
-                <w:noProof/>
-                <w:webHidden/>
-              </w:rPr>
-              <w:instrText xml:space="preserve"> PAGEREF _Toc417293521 \h </w:instrText>
-            </w:r>
-            <w:r>
-              <w:rPr>
-                <w:noProof/>
-                <w:webHidden/>
-              </w:rPr>
-            </w:r>
-            <w:r>
-              <w:rPr>
-                <w:noProof/>
-                <w:webHidden/>
-              </w:rPr>
-              <w:fldChar w:fldCharType="separate"/>
-            </w:r>
-            <w:r>
-              <w:rPr>
-                <w:noProof/>
-                <w:webHidden/>
-              </w:rPr>
-              <w:t>2</w:t>
-            </w:r>
-            <w:r>
-              <w:rPr>
-                <w:noProof/>
-                <w:webHidden/>
-              </w:rPr>
-              <w:fldChar w:fldCharType="end"/>
-            </w:r>
-          </w:hyperlink>
+          <w:r>
+            <w:rPr>
+              <w:noProof/>
+              <w:lang w:val="en-CA"/>
+            </w:rPr>
+            <w:t>Logging In</w:t>
+          </w:r>
+          <w:r>
+            <w:rPr>
+              <w:noProof/>
+            </w:rPr>
+            <w:tab/>
+          </w:r>
+          <w:r>
+            <w:rPr>
+              <w:noProof/>
+            </w:rPr>
+            <w:fldChar w:fldCharType="begin"/>
+          </w:r>
+          <w:r>
+            <w:rPr>
+              <w:noProof/>
+            </w:rPr>
+            <w:instrText xml:space="preserve"> PAGEREF _Toc291152166 \h </w:instrText>
+          </w:r>
+          <w:r>
+            <w:rPr>
+              <w:noProof/>
+            </w:rPr>
+          </w:r>
+          <w:r>
+            <w:rPr>
+              <w:noProof/>
+            </w:rPr>
+            <w:fldChar w:fldCharType="separate"/>
+          </w:r>
+          <w:r>
+            <w:rPr>
+              <w:noProof/>
+            </w:rPr>
+            <w:t>2</w:t>
+          </w:r>
+          <w:r>
+            <w:rPr>
+              <w:noProof/>
+            </w:rPr>
+            <w:fldChar w:fldCharType="end"/>
+          </w:r>
         </w:p>
         <w:p>
           <w:pPr>
@@ -1073,66 +1073,59 @@
             <w:rPr>
               <w:rFonts w:eastAsiaTheme="minorEastAsia"/>
               <w:noProof/>
+              <w:sz w:val="24"/>
+              <w:szCs w:val="24"/>
+              <w:lang w:val="en-CA" w:eastAsia="ja-JP"/>
             </w:rPr>
           </w:pPr>
-          <w:hyperlink w:anchor="_Toc417293522" w:history="1">
-            <w:r>
-              <w:rPr>
-                <w:rStyle w:val="Hyperlink"/>
-                <w:noProof/>
-                <w:lang w:val="en-CA"/>
-              </w:rPr>
-              <w:t>Change content on pages</w:t>
-            </w:r>
-            <w:r>
-              <w:rPr>
-                <w:noProof/>
-                <w:webHidden/>
-              </w:rPr>
-              <w:tab/>
-            </w:r>
-            <w:r>
-              <w:rPr>
-                <w:noProof/>
-                <w:webHidden/>
-              </w:rPr>
-              <w:fldChar w:fldCharType="begin"/>
-            </w:r>
-            <w:r>
-              <w:rPr>
-                <w:noProof/>
-                <w:webHidden/>
-              </w:rPr>
-              <w:instrText xml:space="preserve"> PAGEREF _Toc417293522 \h </w:instrText>
-            </w:r>
-            <w:r>
-              <w:rPr>
-                <w:noProof/>
-                <w:webHidden/>
-              </w:rPr>
-            </w:r>
-            <w:r>
-              <w:rPr>
-                <w:noProof/>
-                <w:webHidden/>
-              </w:rPr>
-              <w:fldChar w:fldCharType="separate"/>
-            </w:r>
-            <w:r>
-              <w:rPr>
-                <w:noProof/>
-                <w:webHidden/>
-              </w:rPr>
-              <w:t>2</w:t>
-            </w:r>
-            <w:r>
-              <w:rPr>
-                <w:noProof/>
-                <w:webHidden/>
-              </w:rPr>
-              <w:fldChar w:fldCharType="end"/>
-            </w:r>
-          </w:hyperlink>
+          <w:r>
+            <w:rPr>
+              <w:noProof/>
+              <w:lang w:val="en-CA"/>
+            </w:rPr>
+            <w:t>Change content on pages</w:t>
+          </w:r>
+          <w:r>
+            <w:rPr>
+              <w:noProof/>
+            </w:rPr>
+            <w:tab/>
+          </w:r>
+          <w:r>
+            <w:rPr>
+              <w:noProof/>
+            </w:rPr>
+            <w:fldChar w:fldCharType="begin"/>
+          </w:r>
+          <w:r>
+            <w:rPr>
+              <w:noProof/>
+            </w:rPr>
+            <w:instrText xml:space="preserve"> PAGEREF _Toc291152167 \h </w:instrText>
+          </w:r>
+          <w:r>
+            <w:rPr>
+              <w:noProof/>
+            </w:rPr>
+          </w:r>
+          <w:r>
+            <w:rPr>
+              <w:noProof/>
+            </w:rPr>
+            <w:fldChar w:fldCharType="separate"/>
+          </w:r>
+          <w:r>
+            <w:rPr>
+              <w:noProof/>
+            </w:rPr>
+            <w:t>2</w:t>
+          </w:r>
+          <w:r>
+            <w:rPr>
+              <w:noProof/>
+            </w:rPr>
+            <w:fldChar w:fldCharType="end"/>
+          </w:r>
         </w:p>
         <w:p>
           <w:pPr>
@@ -1143,66 +1136,122 @@
             <w:rPr>
               <w:rFonts w:eastAsiaTheme="minorEastAsia"/>
               <w:noProof/>
+              <w:sz w:val="24"/>
+              <w:szCs w:val="24"/>
+              <w:lang w:val="en-CA" w:eastAsia="ja-JP"/>
             </w:rPr>
           </w:pPr>
-          <w:hyperlink w:anchor="_Toc417293523" w:history="1">
-            <w:r>
-              <w:rPr>
-                <w:rStyle w:val="Hyperlink"/>
-                <w:noProof/>
-                <w:lang w:val="en-CA"/>
-              </w:rPr>
-              <w:t>Consumers Page – Adding/Removing featured clients</w:t>
-            </w:r>
-            <w:r>
-              <w:rPr>
-                <w:noProof/>
-                <w:webHidden/>
-              </w:rPr>
-              <w:tab/>
-            </w:r>
-            <w:r>
-              <w:rPr>
-                <w:noProof/>
-                <w:webHidden/>
-              </w:rPr>
-              <w:fldChar w:fldCharType="begin"/>
-            </w:r>
-            <w:r>
-              <w:rPr>
-                <w:noProof/>
-                <w:webHidden/>
-              </w:rPr>
-              <w:instrText xml:space="preserve"> PAGEREF _Toc417293523 \h </w:instrText>
-            </w:r>
-            <w:r>
-              <w:rPr>
-                <w:noProof/>
-                <w:webHidden/>
-              </w:rPr>
-            </w:r>
-            <w:r>
-              <w:rPr>
-                <w:noProof/>
-                <w:webHidden/>
-              </w:rPr>
-              <w:fldChar w:fldCharType="separate"/>
-            </w:r>
-            <w:r>
-              <w:rPr>
-                <w:noProof/>
-                <w:webHidden/>
-              </w:rPr>
-              <w:t>2</w:t>
-            </w:r>
-            <w:r>
-              <w:rPr>
-                <w:noProof/>
-                <w:webHidden/>
-              </w:rPr>
-              <w:fldChar w:fldCharType="end"/>
-            </w:r>
-          </w:hyperlink>
+          <w:r>
+            <w:rPr>
+              <w:noProof/>
+              <w:lang w:val="en-CA"/>
+            </w:rPr>
+            <w:t>Consumers Page – Adding/Removing featured clients</w:t>
+          </w:r>
+          <w:r>
+            <w:rPr>
+              <w:noProof/>
+            </w:rPr>
+            <w:tab/>
+          </w:r>
+          <w:r>
+            <w:rPr>
+              <w:noProof/>
+            </w:rPr>
+            <w:fldChar w:fldCharType="begin"/>
+          </w:r>
+          <w:r>
+            <w:rPr>
+              <w:noProof/>
+            </w:rPr>
+            <w:instrText xml:space="preserve"> PAGEREF _Toc291152168 \h </w:instrText>
+          </w:r>
+          <w:r>
+            <w:rPr>
+              <w:noProof/>
+            </w:rPr>
+          </w:r>
+          <w:r>
+            <w:rPr>
+              <w:noProof/>
+            </w:rPr>
+            <w:fldChar w:fldCharType="separate"/>
+          </w:r>
+          <w:r>
+            <w:rPr>
+              <w:noProof/>
+            </w:rPr>
+            <w:t>2</w:t>
+          </w:r>
+          <w:r>
+            <w:rPr>
+              <w:noProof/>
+            </w:rPr>
+            <w:fldChar w:fldCharType="end"/>
+          </w:r>
+        </w:p>
+        <w:p>
+          <w:pPr>
+            <w:pStyle w:val="TOC3"/>
+            <w:tabs>
+              <w:tab w:val="right" w:leader="dot" w:pos="9350"/>
+            </w:tabs>
+            <w:rPr>
+              <w:rFonts w:eastAsiaTheme="minorEastAsia"/>
+              <w:noProof/>
+              <w:sz w:val="24"/>
+              <w:szCs w:val="24"/>
+              <w:lang w:val="en-CA" w:eastAsia="ja-JP"/>
+            </w:rPr>
+          </w:pPr>
+          <w:r>
+            <w:rPr>
+              <w:noProof/>
+              <w:lang w:val="en-CA"/>
+            </w:rPr>
+            <w:t>Adding a Client</w:t>
+          </w:r>
+          <w:r>
+            <w:rPr>
+              <w:noProof/>
+            </w:rPr>
+            <w:tab/>
+          </w:r>
+          <w:r>
+            <w:rPr>
+              <w:noProof/>
+            </w:rPr>
+            <w:fldChar w:fldCharType="begin"/>
+          </w:r>
+          <w:r>
+            <w:rPr>
+              <w:noProof/>
+            </w:rPr>
+            <w:instrText xml:space="preserve"> PAGEREF _Toc291152169 \h </w:instrText>
+          </w:r>
+          <w:r>
+            <w:rPr>
+              <w:noProof/>
+            </w:rPr>
+          </w:r>
+          <w:r>
+            <w:rPr>
+              <w:noProof/>
+            </w:rPr>
+            <w:fldChar w:fldCharType="separate"/>
+          </w:r>
+          <w:r>
+            <w:rPr>
+              <w:noProof/>
+            </w:rPr>
+            <w:t>2</w:t>
+          </w:r>
+          <w:r>
+            <w:rPr>
+              <w:noProof/>
+            </w:rPr>
+            <w:fldChar w:fldCharType="end"/>
+          </w:r>
         </w:p>
         <w:p>
           <w:pPr>
@@ -1213,66 +1262,59 @@
             <w:rPr>
               <w:rFonts w:eastAsiaTheme="minorEastAsia"/>
               <w:noProof/>
+              <w:sz w:val="24"/>
+              <w:szCs w:val="24"/>
+              <w:lang w:val="en-CA" w:eastAsia="ja-JP"/>
             </w:rPr>
           </w:pPr>
-          <w:hyperlink w:anchor="_Toc417293524" w:history="1">
-            <w:r>
-              <w:rPr>
-                <w:rStyle w:val="Hyperlink"/>
-                <w:noProof/>
-                <w:lang w:val="en-CA"/>
-              </w:rPr>
-              <w:t>Media Page – Adding Photo Albums, Videos, and Articles</w:t>
-            </w:r>
-            <w:r>
-              <w:rPr>
-                <w:noProof/>
-                <w:webHidden/>
-              </w:rPr>
-              <w:tab/>
-            </w:r>
-            <w:r>
-              <w:rPr>
-                <w:noProof/>
-                <w:webHidden/>
-              </w:rPr>
-              <w:fldChar w:fldCharType="begin"/>
-            </w:r>
-            <w:r>
-              <w:rPr>
-                <w:noProof/>
-                <w:webHidden/>
-              </w:rPr>
-              <w:instrText xml:space="preserve"> PAGEREF _Toc417293524 \h </w:instrText>
-            </w:r>
-            <w:r>
-              <w:rPr>
-                <w:noProof/>
-                <w:webHidden/>
-              </w:rPr>
-            </w:r>
-            <w:r>
-              <w:rPr>
-                <w:noProof/>
-                <w:webHidden/>
-              </w:rPr>
-              <w:fldChar w:fldCharType="separate"/>
-            </w:r>
-            <w:r>
-              <w:rPr>
-                <w:noProof/>
-                <w:webHidden/>
-              </w:rPr>
-              <w:t>2</w:t>
-            </w:r>
-            <w:r>
-              <w:rPr>
-                <w:noProof/>
-                <w:webHidden/>
-              </w:rPr>
-              <w:fldChar w:fldCharType="end"/>
-            </w:r>
-          </w:hyperlink>
+          <w:r>
+            <w:rPr>
+              <w:noProof/>
+              <w:lang w:val="en-CA"/>
+            </w:rPr>
+            <w:t>Media Page – Adding Photo Albums, Videos, and Articles</w:t>
+          </w:r>
+          <w:r>
+            <w:rPr>
+              <w:noProof/>
+            </w:rPr>
+            <w:tab/>
+          </w:r>
+          <w:r>
+            <w:rPr>
+              <w:noProof/>
+            </w:rPr>
+            <w:fldChar w:fldCharType="begin"/>
+          </w:r>
+          <w:r>
+            <w:rPr>
+              <w:noProof/>
+            </w:rPr>
+            <w:instrText xml:space="preserve"> PAGEREF _Toc291152170 \h </w:instrText>
+          </w:r>
+          <w:r>
+            <w:rPr>
+              <w:noProof/>
+            </w:rPr>
+          </w:r>
+          <w:r>
+            <w:rPr>
+              <w:noProof/>
+            </w:rPr>
+            <w:fldChar w:fldCharType="separate"/>
+          </w:r>
+          <w:r>
+            <w:rPr>
+              <w:noProof/>
+            </w:rPr>
+            <w:t>2</w:t>
+          </w:r>
+          <w:r>
+            <w:rPr>
+              <w:noProof/>
+            </w:rPr>
+            <w:fldChar w:fldCharType="end"/>
+          </w:r>
         </w:p>
         <w:p>
           <w:pPr>
@@ -1283,66 +1325,59 @@
             <w:rPr>
               <w:rFonts w:eastAsiaTheme="minorEastAsia"/>
               <w:noProof/>
+              <w:sz w:val="24"/>
+              <w:szCs w:val="24"/>
+              <w:lang w:val="en-CA" w:eastAsia="ja-JP"/>
             </w:rPr>
           </w:pPr>
-          <w:hyperlink w:anchor="_Toc417293525" w:history="1">
-            <w:r>
-              <w:rPr>
-                <w:rStyle w:val="Hyperlink"/>
-                <w:noProof/>
-                <w:lang w:val="en-CA"/>
-              </w:rPr>
-              <w:t>Photo Albums</w:t>
-            </w:r>
-            <w:r>
-              <w:rPr>
-                <w:noProof/>
-                <w:webHidden/>
-              </w:rPr>
-              <w:tab/>
-            </w:r>
-            <w:r>
-              <w:rPr>
-                <w:noProof/>
-                <w:webHidden/>
-              </w:rPr>
-              <w:fldChar w:fldCharType="begin"/>
-            </w:r>
-            <w:r>
-              <w:rPr>
-                <w:noProof/>
-                <w:webHidden/>
-              </w:rPr>
-              <w:instrText xml:space="preserve"> PAGEREF _Toc417293525 \h </w:instrText>
-            </w:r>
-            <w:r>
-              <w:rPr>
-                <w:noProof/>
-                <w:webHidden/>
-              </w:rPr>
-            </w:r>
-            <w:r>
-              <w:rPr>
-                <w:noProof/>
-                <w:webHidden/>
-              </w:rPr>
-              <w:fldChar w:fldCharType="separate"/>
-            </w:r>
-            <w:r>
-              <w:rPr>
-                <w:noProof/>
-                <w:webHidden/>
-              </w:rPr>
-              <w:t>2</w:t>
-            </w:r>
-            <w:r>
-              <w:rPr>
-                <w:noProof/>
-                <w:webHidden/>
-              </w:rPr>
-              <w:fldChar w:fldCharType="end"/>
-            </w:r>
-          </w:hyperlink>
+          <w:r>
+            <w:rPr>
+              <w:noProof/>
+              <w:lang w:val="en-CA"/>
+            </w:rPr>
+            <w:t>Photo Albums</w:t>
+          </w:r>
+          <w:r>
+            <w:rPr>
+              <w:noProof/>
+            </w:rPr>
+            <w:tab/>
+          </w:r>
+          <w:r>
+            <w:rPr>
+              <w:noProof/>
+            </w:rPr>
+            <w:fldChar w:fldCharType="begin"/>
+          </w:r>
+          <w:r>
+            <w:rPr>
+              <w:noProof/>
+            </w:rPr>
+            <w:instrText xml:space="preserve"> PAGEREF _Toc291152171 \h </w:instrText>
+          </w:r>
+          <w:r>
+            <w:rPr>
+              <w:noProof/>
+            </w:rPr>
+          </w:r>
+          <w:r>
+            <w:rPr>
+              <w:noProof/>
+            </w:rPr>
+            <w:fldChar w:fldCharType="separate"/>
+          </w:r>
+          <w:r>
+            <w:rPr>
+              <w:noProof/>
+            </w:rPr>
+            <w:t>2</w:t>
+          </w:r>
+          <w:r>
+            <w:rPr>
+              <w:noProof/>
+            </w:rPr>
+            <w:fldChar w:fldCharType="end"/>
+          </w:r>
         </w:p>
         <w:p>
           <w:pPr>
@@ -1353,66 +1388,59 @@
             <w:rPr>
               <w:rFonts w:eastAsiaTheme="minorEastAsia"/>
               <w:noProof/>
+              <w:sz w:val="24"/>
+              <w:szCs w:val="24"/>
+              <w:lang w:val="en-CA" w:eastAsia="ja-JP"/>
             </w:rPr>
           </w:pPr>
-          <w:hyperlink w:anchor="_Toc417293526" w:history="1">
-            <w:r>
-              <w:rPr>
-                <w:rStyle w:val="Hyperlink"/>
-                <w:noProof/>
-                <w:lang w:val="en-CA"/>
-              </w:rPr>
-              <w:t>Videos</w:t>
-            </w:r>
-            <w:r>
-              <w:rPr>
-                <w:noProof/>
-                <w:webHidden/>
-              </w:rPr>
-              <w:tab/>
-            </w:r>
-            <w:r>
-              <w:rPr>
-                <w:noProof/>
-                <w:webHidden/>
-              </w:rPr>
-              <w:fldChar w:fldCharType="begin"/>
-            </w:r>
-            <w:r>
-              <w:rPr>
-                <w:noProof/>
-                <w:webHidden/>
-              </w:rPr>
-              <w:instrText xml:space="preserve"> PAGEREF _Toc417293526 \h </w:instrText>
-            </w:r>
-            <w:r>
-              <w:rPr>
-                <w:noProof/>
-                <w:webHidden/>
-              </w:rPr>
-            </w:r>
-            <w:r>
-              <w:rPr>
-                <w:noProof/>
-                <w:webHidden/>
-              </w:rPr>
-              <w:fldChar w:fldCharType="separate"/>
-            </w:r>
-            <w:r>
-              <w:rPr>
-                <w:noProof/>
-                <w:webHidden/>
-              </w:rPr>
-              <w:t>2</w:t>
-            </w:r>
-            <w:r>
-              <w:rPr>
-                <w:noProof/>
-                <w:webHidden/>
-              </w:rPr>
-              <w:fldChar w:fldCharType="end"/>
-            </w:r>
-          </w:hyperlink>
+          <w:r>
+            <w:rPr>
+              <w:noProof/>
+              <w:lang w:val="en-CA"/>
+            </w:rPr>
+            <w:t>Videos</w:t>
+          </w:r>
+          <w:r>
+            <w:rPr>
+              <w:noProof/>
+            </w:rPr>
+            <w:tab/>
+          </w:r>
+          <w:r>
+            <w:rPr>
+              <w:noProof/>
+            </w:rPr>
+            <w:fldChar w:fldCharType="begin"/>
+          </w:r>
+          <w:r>
+            <w:rPr>
+              <w:noProof/>
+            </w:rPr>
+            <w:instrText xml:space="preserve"> PAGEREF _Toc291152172 \h </w:instrText>
+          </w:r>
+          <w:r>
+            <w:rPr>
+              <w:noProof/>
+            </w:rPr>
+          </w:r>
+          <w:r>
+            <w:rPr>
+              <w:noProof/>
+            </w:rPr>
+            <w:fldChar w:fldCharType="separate"/>
+          </w:r>
+          <w:r>
+            <w:rPr>
+              <w:noProof/>
+            </w:rPr>
+            <w:t>2</w:t>
+          </w:r>
+          <w:r>
+            <w:rPr>
+              <w:noProof/>
+            </w:rPr>
+            <w:fldChar w:fldCharType="end"/>
+          </w:r>
         </w:p>
         <w:p>
           <w:pPr>
@@ -1423,66 +1451,59 @@
             <w:rPr>
               <w:rFonts w:eastAsiaTheme="minorEastAsia"/>
               <w:noProof/>
+              <w:sz w:val="24"/>
+              <w:szCs w:val="24"/>
+              <w:lang w:val="en-CA" w:eastAsia="ja-JP"/>
             </w:rPr>
           </w:pPr>
-          <w:hyperlink w:anchor="_Toc417293527" w:history="1">
-            <w:r>
-              <w:rPr>
-                <w:rStyle w:val="Hyperlink"/>
-                <w:noProof/>
-                <w:lang w:val="en-CA"/>
-              </w:rPr>
-              <w:t>Articles</w:t>
-            </w:r>
-            <w:r>
-              <w:rPr>
-                <w:noProof/>
-                <w:webHidden/>
-              </w:rPr>
-              <w:tab/>
-            </w:r>
-            <w:r>
-              <w:rPr>
-                <w:noProof/>
-                <w:webHidden/>
-              </w:rPr>
-              <w:fldChar w:fldCharType="begin"/>
-            </w:r>
-            <w:r>
-              <w:rPr>
-                <w:noProof/>
-                <w:webHidden/>
-              </w:rPr>
-              <w:instrText xml:space="preserve"> PAGEREF _Toc417293527 \h </w:instrText>
-            </w:r>
-            <w:r>
-              <w:rPr>
-                <w:noProof/>
-                <w:webHidden/>
-              </w:rPr>
-            </w:r>
-            <w:r>
-              <w:rPr>
-                <w:noProof/>
-                <w:webHidden/>
-              </w:rPr>
-              <w:fldChar w:fldCharType="separate"/>
-            </w:r>
-            <w:r>
-              <w:rPr>
-                <w:noProof/>
-                <w:webHidden/>
-              </w:rPr>
-              <w:t>2</w:t>
-            </w:r>
-            <w:r>
-              <w:rPr>
-                <w:noProof/>
-                <w:webHidden/>
-              </w:rPr>
-              <w:fldChar w:fldCharType="end"/>
-            </w:r>
-          </w:hyperlink>
+          <w:r>
+            <w:rPr>
+              <w:noProof/>
+              <w:lang w:val="en-CA"/>
+            </w:rPr>
+            <w:t>Articles</w:t>
+          </w:r>
+          <w:r>
+            <w:rPr>
+              <w:noProof/>
+            </w:rPr>
+            <w:tab/>
+          </w:r>
+          <w:r>
+            <w:rPr>
+              <w:noProof/>
+            </w:rPr>
+            <w:fldChar w:fldCharType="begin"/>
+          </w:r>
+          <w:r>
+            <w:rPr>
+              <w:noProof/>
+            </w:rPr>
+            <w:instrText xml:space="preserve"> PAGEREF _Toc291152173 \h </w:instrText>
+          </w:r>
+          <w:r>
+            <w:rPr>
+              <w:noProof/>
+            </w:rPr>
+          </w:r>
+          <w:r>
+            <w:rPr>
+              <w:noProof/>
+            </w:rPr>
+            <w:fldChar w:fldCharType="separate"/>
+          </w:r>
+          <w:r>
+            <w:rPr>
+              <w:noProof/>
+            </w:rPr>
+            <w:t>2</w:t>
+          </w:r>
+          <w:r>
+            <w:rPr>
+              <w:noProof/>
+            </w:rPr>
+            <w:fldChar w:fldCharType="end"/>
+          </w:r>
         </w:p>
         <w:p>
           <w:pPr>
@@ -1493,66 +1514,59 @@
             <w:rPr>
               <w:rFonts w:eastAsiaTheme="minorEastAsia"/>
               <w:noProof/>
+              <w:sz w:val="24"/>
+              <w:szCs w:val="24"/>
+              <w:lang w:val="en-CA" w:eastAsia="ja-JP"/>
             </w:rPr>
           </w:pPr>
-          <w:hyperlink w:anchor="_Toc417293528" w:history="1">
-            <w:r>
-              <w:rPr>
-                <w:rStyle w:val="Hyperlink"/>
-                <w:noProof/>
-                <w:lang w:val="en-CA"/>
-              </w:rPr>
-              <w:t>Recipes Page</w:t>
-            </w:r>
-            <w:r>
-              <w:rPr>
-                <w:noProof/>
-                <w:webHidden/>
-              </w:rPr>
-              <w:tab/>
-            </w:r>
-            <w:r>
-              <w:rPr>
-                <w:noProof/>
-                <w:webHidden/>
-              </w:rPr>
-              <w:fldChar w:fldCharType="begin"/>
-            </w:r>
-            <w:r>
-              <w:rPr>
-                <w:noProof/>
-                <w:webHidden/>
-              </w:rPr>
-              <w:instrText xml:space="preserve"> PAGEREF _Toc417293528 \h </w:instrText>
-            </w:r>
-            <w:r>
-              <w:rPr>
-                <w:noProof/>
-                <w:webHidden/>
-              </w:rPr>
-            </w:r>
-            <w:r>
-              <w:rPr>
-                <w:noProof/>
-                <w:webHidden/>
-              </w:rPr>
-              <w:fldChar w:fldCharType="separate"/>
-            </w:r>
-            <w:r>
-              <w:rPr>
-                <w:noProof/>
-                <w:webHidden/>
-              </w:rPr>
-              <w:t>3</w:t>
-            </w:r>
-            <w:r>
-              <w:rPr>
-                <w:noProof/>
-                <w:webHidden/>
-              </w:rPr>
-              <w:fldChar w:fldCharType="end"/>
-            </w:r>
-          </w:hyperlink>
+          <w:r>
+            <w:rPr>
+              <w:noProof/>
+              <w:lang w:val="en-CA"/>
+            </w:rPr>
+            <w:t>Recipes Page</w:t>
+          </w:r>
+          <w:r>
+            <w:rPr>
+              <w:noProof/>
+            </w:rPr>
+            <w:tab/>
+          </w:r>
+          <w:r>
+            <w:rPr>
+              <w:noProof/>
+            </w:rPr>
+            <w:fldChar w:fldCharType="begin"/>
+          </w:r>
+          <w:r>
+            <w:rPr>
+              <w:noProof/>
+            </w:rPr>
+            <w:instrText xml:space="preserve"> PAGEREF _Toc291152174 \h </w:instrText>
+          </w:r>
+          <w:r>
+            <w:rPr>
+              <w:noProof/>
+            </w:rPr>
+          </w:r>
+          <w:r>
+            <w:rPr>
+              <w:noProof/>
+            </w:rPr>
+            <w:fldChar w:fldCharType="separate"/>
+          </w:r>
+          <w:r>
+            <w:rPr>
+              <w:noProof/>
+            </w:rPr>
+            <w:t>3</w:t>
+          </w:r>
+          <w:r>
+            <w:rPr>
+              <w:noProof/>
+            </w:rPr>
+            <w:fldChar w:fldCharType="end"/>
+          </w:r>
         </w:p>
         <w:p>
           <w:pPr>
@@ -1563,66 +1577,59 @@
             <w:rPr>
               <w:rFonts w:eastAsiaTheme="minorEastAsia"/>
               <w:noProof/>
+              <w:sz w:val="24"/>
+              <w:szCs w:val="24"/>
+              <w:lang w:val="en-CA" w:eastAsia="ja-JP"/>
             </w:rPr>
           </w:pPr>
-          <w:hyperlink w:anchor="_Toc417293529" w:history="1">
-            <w:r>
-              <w:rPr>
-                <w:rStyle w:val="Hyperlink"/>
-                <w:noProof/>
-                <w:lang w:val="en-CA"/>
-              </w:rPr>
-              <w:t>Popups on Recipes Page</w:t>
-            </w:r>
-            <w:r>
-              <w:rPr>
-                <w:noProof/>
-                <w:webHidden/>
-              </w:rPr>
-              <w:tab/>
-            </w:r>
-            <w:r>
-              <w:rPr>
-                <w:noProof/>
-                <w:webHidden/>
-              </w:rPr>
-              <w:fldChar w:fldCharType="begin"/>
-            </w:r>
-            <w:r>
-              <w:rPr>
-                <w:noProof/>
-                <w:webHidden/>
-              </w:rPr>
-              <w:instrText xml:space="preserve"> PAGEREF _Toc417293529 \h </w:instrText>
-            </w:r>
-            <w:r>
-              <w:rPr>
-                <w:noProof/>
-                <w:webHidden/>
-              </w:rPr>
-            </w:r>
-            <w:r>
-              <w:rPr>
-                <w:noProof/>
-                <w:webHidden/>
-              </w:rPr>
-              <w:fldChar w:fldCharType="separate"/>
-            </w:r>
-            <w:r>
-              <w:rPr>
-                <w:noProof/>
-                <w:webHidden/>
-              </w:rPr>
-              <w:t>3</w:t>
-            </w:r>
-            <w:r>
-              <w:rPr>
-                <w:noProof/>
-                <w:webHidden/>
-              </w:rPr>
-              <w:fldChar w:fldCharType="end"/>
-            </w:r>
-          </w:hyperlink>
+          <w:r>
+            <w:rPr>
+              <w:noProof/>
+              <w:lang w:val="en-CA"/>
+            </w:rPr>
+            <w:t>Popups on Recipes Page</w:t>
+          </w:r>
+          <w:r>
+            <w:rPr>
+              <w:noProof/>
+            </w:rPr>
+            <w:tab/>
+          </w:r>
+          <w:r>
+            <w:rPr>
+              <w:noProof/>
+            </w:rPr>
+            <w:fldChar w:fldCharType="begin"/>
+          </w:r>
+          <w:r>
+            <w:rPr>
+              <w:noProof/>
+            </w:rPr>
+            <w:instrText xml:space="preserve"> PAGEREF _Toc291152175 \h </w:instrText>
+          </w:r>
+          <w:r>
+            <w:rPr>
+              <w:noProof/>
+            </w:rPr>
+          </w:r>
+          <w:r>
+            <w:rPr>
+              <w:noProof/>
+            </w:rPr>
+            <w:fldChar w:fldCharType="separate"/>
+          </w:r>
+          <w:r>
+            <w:rPr>
+              <w:noProof/>
+            </w:rPr>
+            <w:t>3</w:t>
+          </w:r>
+          <w:r>
+            <w:rPr>
+              <w:noProof/>
+            </w:rPr>
+            <w:fldChar w:fldCharType="end"/>
+          </w:r>
         </w:p>
         <w:p>
           <w:pPr>
@@ -1633,66 +1640,59 @@
             <w:rPr>
               <w:rFonts w:eastAsiaTheme="minorEastAsia"/>
               <w:noProof/>
+              <w:sz w:val="24"/>
+              <w:szCs w:val="24"/>
+              <w:lang w:val="en-CA" w:eastAsia="ja-JP"/>
             </w:rPr>
           </w:pPr>
-          <w:hyperlink w:anchor="_Toc417293530" w:history="1">
-            <w:r>
-              <w:rPr>
-                <w:rStyle w:val="Hyperlink"/>
-                <w:noProof/>
-                <w:lang w:val="en-CA"/>
-              </w:rPr>
-              <w:t>Adding a Recipe</w:t>
-            </w:r>
-            <w:r>
-              <w:rPr>
-                <w:noProof/>
-                <w:webHidden/>
-              </w:rPr>
-              <w:tab/>
-            </w:r>
-            <w:r>
-              <w:rPr>
-                <w:noProof/>
-                <w:webHidden/>
-              </w:rPr>
-              <w:fldChar w:fldCharType="begin"/>
-            </w:r>
-            <w:r>
-              <w:rPr>
-                <w:noProof/>
-                <w:webHidden/>
-              </w:rPr>
-              <w:instrText xml:space="preserve"> PAGEREF _Toc417293530 \h </w:instrText>
-            </w:r>
-            <w:r>
-              <w:rPr>
-                <w:noProof/>
-                <w:webHidden/>
-              </w:rPr>
-            </w:r>
-            <w:r>
-              <w:rPr>
-                <w:noProof/>
-                <w:webHidden/>
-              </w:rPr>
-              <w:fldChar w:fldCharType="separate"/>
-            </w:r>
-            <w:r>
-              <w:rPr>
-                <w:noProof/>
-                <w:webHidden/>
-              </w:rPr>
-              <w:t>3</w:t>
-            </w:r>
-            <w:r>
-              <w:rPr>
-                <w:noProof/>
-                <w:webHidden/>
-              </w:rPr>
-              <w:fldChar w:fldCharType="end"/>
-            </w:r>
-          </w:hyperlink>
+          <w:r>
+            <w:rPr>
+              <w:noProof/>
+              <w:lang w:val="en-CA"/>
+            </w:rPr>
+            <w:t>Adding a Recipe</w:t>
+          </w:r>
+          <w:r>
+            <w:rPr>
+              <w:noProof/>
+            </w:rPr>
+            <w:tab/>
+          </w:r>
+          <w:r>
+            <w:rPr>
+              <w:noProof/>
+            </w:rPr>
+            <w:fldChar w:fldCharType="begin"/>
+          </w:r>
+          <w:r>
+            <w:rPr>
+              <w:noProof/>
+            </w:rPr>
+            <w:instrText xml:space="preserve"> PAGEREF _Toc291152176 \h </w:instrText>
+          </w:r>
+          <w:r>
+            <w:rPr>
+              <w:noProof/>
+            </w:rPr>
+          </w:r>
+          <w:r>
+            <w:rPr>
+              <w:noProof/>
+            </w:rPr>
+            <w:fldChar w:fldCharType="separate"/>
+          </w:r>
+          <w:r>
+            <w:rPr>
+              <w:noProof/>
+            </w:rPr>
+            <w:t>3</w:t>
+          </w:r>
+          <w:r>
+            <w:rPr>
+              <w:noProof/>
+            </w:rPr>
+            <w:fldChar w:fldCharType="end"/>
+          </w:r>
         </w:p>
         <w:p>
           <w:pPr>
@@ -1703,66 +1703,59 @@
             <w:rPr>
               <w:rFonts w:eastAsiaTheme="minorEastAsia"/>
               <w:noProof/>
+              <w:sz w:val="24"/>
+              <w:szCs w:val="24"/>
+              <w:lang w:val="en-CA" w:eastAsia="ja-JP"/>
             </w:rPr>
           </w:pPr>
-          <w:hyperlink w:anchor="_Toc417293531" w:history="1">
-            <w:r>
-              <w:rPr>
-                <w:rStyle w:val="Hyperlink"/>
-                <w:noProof/>
-                <w:lang w:val="en-CA"/>
-              </w:rPr>
-              <w:t>Shippers Page</w:t>
-            </w:r>
-            <w:r>
-              <w:rPr>
-                <w:noProof/>
-                <w:webHidden/>
-              </w:rPr>
-              <w:tab/>
-            </w:r>
-            <w:r>
-              <w:rPr>
-                <w:noProof/>
-                <w:webHidden/>
-              </w:rPr>
-              <w:fldChar w:fldCharType="begin"/>
-            </w:r>
-            <w:r>
-              <w:rPr>
-                <w:noProof/>
-                <w:webHidden/>
-              </w:rPr>
-              <w:instrText xml:space="preserve"> PAGEREF _Toc417293531 \h </w:instrText>
-            </w:r>
-            <w:r>
-              <w:rPr>
-                <w:noProof/>
-                <w:webHidden/>
-              </w:rPr>
-            </w:r>
-            <w:r>
-              <w:rPr>
-                <w:noProof/>
-                <w:webHidden/>
-              </w:rPr>
-              <w:fldChar w:fldCharType="separate"/>
-            </w:r>
-            <w:r>
-              <w:rPr>
-                <w:noProof/>
-                <w:webHidden/>
-              </w:rPr>
-              <w:t>3</w:t>
-            </w:r>
-            <w:r>
-              <w:rPr>
-                <w:noProof/>
-                <w:webHidden/>
-              </w:rPr>
-              <w:fldChar w:fldCharType="end"/>
-            </w:r>
-          </w:hyperlink>
+          <w:r>
+            <w:rPr>
+              <w:noProof/>
+              <w:lang w:val="en-CA"/>
+            </w:rPr>
+            <w:t>Shippers Page</w:t>
+          </w:r>
+          <w:r>
+            <w:rPr>
+              <w:noProof/>
+            </w:rPr>
+            <w:tab/>
+          </w:r>
+          <w:r>
+            <w:rPr>
+              <w:noProof/>
+            </w:rPr>
+            <w:fldChar w:fldCharType="begin"/>
+          </w:r>
+          <w:r>
+            <w:rPr>
+              <w:noProof/>
+            </w:rPr>
+            <w:instrText xml:space="preserve"> PAGEREF _Toc291152177 \h </w:instrText>
+          </w:r>
+          <w:r>
+            <w:rPr>
+              <w:noProof/>
+            </w:rPr>
+          </w:r>
+          <w:r>
+            <w:rPr>
+              <w:noProof/>
+            </w:rPr>
+            <w:fldChar w:fldCharType="separate"/>
+          </w:r>
+          <w:r>
+            <w:rPr>
+              <w:noProof/>
+            </w:rPr>
+            <w:t>3</w:t>
+          </w:r>
+          <w:r>
+            <w:rPr>
+              <w:noProof/>
+            </w:rPr>
+            <w:fldChar w:fldCharType="end"/>
+          </w:r>
         </w:p>
         <w:p>
           <w:pPr>
@@ -1773,66 +1766,59 @@
             <w:rPr>
               <w:rFonts w:eastAsiaTheme="minorEastAsia"/>
               <w:noProof/>
+              <w:sz w:val="24"/>
+              <w:szCs w:val="24"/>
+              <w:lang w:val="en-CA" w:eastAsia="ja-JP"/>
             </w:rPr>
           </w:pPr>
-          <w:hyperlink w:anchor="_Toc417293532" w:history="1">
-            <w:r>
-              <w:rPr>
-                <w:rStyle w:val="Hyperlink"/>
-                <w:noProof/>
-                <w:lang w:val="en-CA"/>
-              </w:rPr>
-              <w:t>Lamb Grading Chart</w:t>
-            </w:r>
-            <w:r>
-              <w:rPr>
-                <w:noProof/>
-                <w:webHidden/>
-              </w:rPr>
-              <w:tab/>
-            </w:r>
-            <w:r>
-              <w:rPr>
-                <w:noProof/>
-                <w:webHidden/>
-              </w:rPr>
-              <w:fldChar w:fldCharType="begin"/>
-            </w:r>
-            <w:r>
-              <w:rPr>
-                <w:noProof/>
-                <w:webHidden/>
-              </w:rPr>
-              <w:instrText xml:space="preserve"> PAGEREF _Toc417293532 \h </w:instrText>
-            </w:r>
-            <w:r>
-              <w:rPr>
-                <w:noProof/>
-                <w:webHidden/>
-              </w:rPr>
-            </w:r>
-            <w:r>
-              <w:rPr>
-                <w:noProof/>
-                <w:webHidden/>
-              </w:rPr>
-              <w:fldChar w:fldCharType="separate"/>
-            </w:r>
-            <w:r>
-              <w:rPr>
-                <w:noProof/>
-                <w:webHidden/>
-              </w:rPr>
-              <w:t>3</w:t>
-            </w:r>
-            <w:r>
-              <w:rPr>
-                <w:noProof/>
-                <w:webHidden/>
-              </w:rPr>
-              <w:fldChar w:fldCharType="end"/>
-            </w:r>
-          </w:hyperlink>
+          <w:r>
+            <w:rPr>
+              <w:noProof/>
+              <w:lang w:val="en-CA"/>
+            </w:rPr>
+            <w:t>Lamb Grading Chart</w:t>
+          </w:r>
+          <w:r>
+            <w:rPr>
+              <w:noProof/>
+            </w:rPr>
+            <w:tab/>
+          </w:r>
+          <w:r>
+            <w:rPr>
+              <w:noProof/>
+            </w:rPr>
+            <w:fldChar w:fldCharType="begin"/>
+          </w:r>
+          <w:r>
+            <w:rPr>
+              <w:noProof/>
+            </w:rPr>
+            <w:instrText xml:space="preserve"> PAGEREF _Toc291152178 \h </w:instrText>
+          </w:r>
+          <w:r>
+            <w:rPr>
+              <w:noProof/>
+            </w:rPr>
+          </w:r>
+          <w:r>
+            <w:rPr>
+              <w:noProof/>
+            </w:rPr>
+            <w:fldChar w:fldCharType="separate"/>
+          </w:r>
+          <w:r>
+            <w:rPr>
+              <w:noProof/>
+            </w:rPr>
+            <w:t>3</w:t>
+          </w:r>
+          <w:r>
+            <w:rPr>
+              <w:noProof/>
+            </w:rPr>
+            <w:fldChar w:fldCharType="end"/>
+          </w:r>
         </w:p>
         <w:p>
           <w:pPr>
@@ -1843,66 +1829,59 @@
             <w:rPr>
               <w:rFonts w:eastAsiaTheme="minorEastAsia"/>
               <w:noProof/>
+              <w:sz w:val="24"/>
+              <w:szCs w:val="24"/>
+              <w:lang w:val="en-CA" w:eastAsia="ja-JP"/>
             </w:rPr>
           </w:pPr>
-          <w:hyperlink w:anchor="_Toc417293533" w:history="1">
-            <w:r>
-              <w:rPr>
-                <w:rStyle w:val="Hyperlink"/>
-                <w:noProof/>
-                <w:lang w:val="en-CA"/>
-              </w:rPr>
-              <w:t>Adding Links to Important Links Dropdown</w:t>
-            </w:r>
-            <w:r>
-              <w:rPr>
-                <w:noProof/>
-                <w:webHidden/>
-              </w:rPr>
-              <w:tab/>
-            </w:r>
-            <w:r>
-              <w:rPr>
-                <w:noProof/>
-                <w:webHidden/>
-              </w:rPr>
-              <w:fldChar w:fldCharType="begin"/>
-            </w:r>
-            <w:r>
-              <w:rPr>
-                <w:noProof/>
-                <w:webHidden/>
-              </w:rPr>
-              <w:instrText xml:space="preserve"> PAGEREF _Toc417293533 \h </w:instrText>
-            </w:r>
-            <w:r>
-              <w:rPr>
-                <w:noProof/>
-                <w:webHidden/>
-              </w:rPr>
-            </w:r>
-            <w:r>
-              <w:rPr>
-                <w:noProof/>
-                <w:webHidden/>
-              </w:rPr>
-              <w:fldChar w:fldCharType="separate"/>
-            </w:r>
-            <w:r>
-              <w:rPr>
-                <w:noProof/>
-                <w:webHidden/>
-              </w:rPr>
-              <w:t>3</w:t>
-            </w:r>
-            <w:r>
-              <w:rPr>
-                <w:noProof/>
-                <w:webHidden/>
-              </w:rPr>
-              <w:fldChar w:fldCharType="end"/>
-            </w:r>
-          </w:hyperlink>
+          <w:r>
+            <w:rPr>
+              <w:noProof/>
+              <w:lang w:val="en-CA"/>
+            </w:rPr>
+            <w:t>Adding Links to Important Links Dropdown</w:t>
+          </w:r>
+          <w:r>
+            <w:rPr>
+              <w:noProof/>
+            </w:rPr>
+            <w:tab/>
+          </w:r>
+          <w:r>
+            <w:rPr>
+              <w:noProof/>
+            </w:rPr>
+            <w:fldChar w:fldCharType="begin"/>
+          </w:r>
+          <w:r>
+            <w:rPr>
+              <w:noProof/>
+            </w:rPr>
+            <w:instrText xml:space="preserve"> PAGEREF _Toc291152179 \h </w:instrText>
+          </w:r>
+          <w:r>
+            <w:rPr>
+              <w:noProof/>
+            </w:rPr>
+          </w:r>
+          <w:r>
+            <w:rPr>
+              <w:noProof/>
+            </w:rPr>
+            <w:fldChar w:fldCharType="separate"/>
+          </w:r>
+          <w:r>
+            <w:rPr>
+              <w:noProof/>
+            </w:rPr>
+            <w:t>3</w:t>
+          </w:r>
+          <w:r>
+            <w:rPr>
+              <w:noProof/>
+            </w:rPr>
+            <w:fldChar w:fldCharType="end"/>
+          </w:r>
         </w:p>
         <w:p>
           <w:pPr>
@@ -1913,66 +1892,59 @@
             <w:rPr>
               <w:rFonts w:eastAsiaTheme="minorEastAsia"/>
               <w:noProof/>
+              <w:sz w:val="24"/>
+              <w:szCs w:val="24"/>
+              <w:lang w:val="en-CA" w:eastAsia="ja-JP"/>
             </w:rPr>
           </w:pPr>
-          <w:hyperlink w:anchor="_Toc417293534" w:history="1">
-            <w:r>
-              <w:rPr>
-                <w:rStyle w:val="Hyperlink"/>
-                <w:noProof/>
-                <w:lang w:val="en-CA"/>
-              </w:rPr>
-              <w:t>Photo Gallery</w:t>
-            </w:r>
-            <w:r>
-              <w:rPr>
-                <w:noProof/>
-                <w:webHidden/>
-              </w:rPr>
-              <w:tab/>
-            </w:r>
-            <w:r>
-              <w:rPr>
-                <w:noProof/>
-                <w:webHidden/>
-              </w:rPr>
-              <w:fldChar w:fldCharType="begin"/>
-            </w:r>
-            <w:r>
-              <w:rPr>
-                <w:noProof/>
-                <w:webHidden/>
-              </w:rPr>
-              <w:instrText xml:space="preserve"> PAGEREF _Toc417293534 \h </w:instrText>
-            </w:r>
-            <w:r>
-              <w:rPr>
-                <w:noProof/>
-                <w:webHidden/>
-              </w:rPr>
-            </w:r>
-            <w:r>
-              <w:rPr>
-                <w:noProof/>
-                <w:webHidden/>
-              </w:rPr>
-              <w:fldChar w:fldCharType="separate"/>
-            </w:r>
-            <w:r>
-              <w:rPr>
-                <w:noProof/>
-                <w:webHidden/>
-              </w:rPr>
-              <w:t>3</w:t>
-            </w:r>
-            <w:r>
-              <w:rPr>
-                <w:noProof/>
-                <w:webHidden/>
-              </w:rPr>
-              <w:fldChar w:fldCharType="end"/>
-            </w:r>
-          </w:hyperlink>
+          <w:r>
+            <w:rPr>
+              <w:noProof/>
+              <w:lang w:val="en-CA"/>
+            </w:rPr>
+            <w:t>Photo Gallery</w:t>
+          </w:r>
+          <w:r>
+            <w:rPr>
+              <w:noProof/>
+            </w:rPr>
+            <w:tab/>
+          </w:r>
+          <w:r>
+            <w:rPr>
+              <w:noProof/>
+            </w:rPr>
+            <w:fldChar w:fldCharType="begin"/>
+          </w:r>
+          <w:r>
+            <w:rPr>
+              <w:noProof/>
+            </w:rPr>
+            <w:instrText xml:space="preserve"> PAGEREF _Toc291152180 \h </w:instrText>
+          </w:r>
+          <w:r>
+            <w:rPr>
+              <w:noProof/>
+            </w:rPr>
+          </w:r>
+          <w:r>
+            <w:rPr>
+              <w:noProof/>
+            </w:rPr>
+            <w:fldChar w:fldCharType="separate"/>
+          </w:r>
+          <w:r>
+            <w:rPr>
+              <w:noProof/>
+            </w:rPr>
+            <w:t>3</w:t>
+          </w:r>
+          <w:r>
+            <w:rPr>
+              <w:noProof/>
+            </w:rPr>
+            <w:fldChar w:fldCharType="end"/>
+          </w:r>
         </w:p>
         <w:p>
           <w:r>
@@ -2018,23 +1990,15 @@
           <w:lang w:val="en-CA"/>
         </w:rPr>
       </w:pPr>
-      <w:bookmarkStart w:id="0" w:name="_Toc417293521"/>
+      <w:bookmarkStart w:id="1" w:name="_Toc291152166"/>
       <w:r>
         <w:rPr>
           <w:lang w:val="en-CA"/>
         </w:rPr>
         <w:lastRenderedPageBreak/>
-        <w:t>Loggi</w:t>
-      </w:r>
-      <w:bookmarkStart w:id="1" w:name="_GoBack"/>
+        <w:t>Logging In</w:t>
+      </w:r>
       <w:bookmarkEnd w:id="1"/>
-      <w:r>
-        <w:rPr>
-          <w:lang w:val="en-CA"/>
-        </w:rPr>
-        <w:t>ng In</w:t>
-      </w:r>
-      <w:bookmarkEnd w:id="0"/>
     </w:p>
     <w:p>
       <w:pPr>
@@ -2106,7 +2070,7 @@
           <w:lang w:val="en-CA"/>
         </w:rPr>
       </w:pPr>
-      <w:bookmarkStart w:id="2" w:name="_Toc417293522"/>
+      <w:bookmarkStart w:id="2" w:name="_Toc291152167"/>
       <w:r>
         <w:rPr>
           <w:lang w:val="en-CA"/>
@@ -2224,7 +2188,7 @@
           <w:lang w:val="en-CA"/>
         </w:rPr>
       </w:pPr>
-      <w:bookmarkStart w:id="3" w:name="_Toc417293523"/>
+      <w:bookmarkStart w:id="3" w:name="_Toc291152168"/>
       <w:r>
         <w:rPr>
           <w:lang w:val="en-CA"/>
@@ -2256,7 +2220,98 @@
         <w:rPr>
           <w:lang w:val="en-CA"/>
         </w:rPr>
-        <w:t>the left side box are the clients available, the clients in the right side box will be displayed on the front end page.</w:t>
+        <w:t>the left side box are the clients available, the clients in the right side box</w:t>
+      </w:r>
+      <w:r>
+        <w:rPr>
+          <w:lang w:val="en-CA"/>
+        </w:rPr>
+        <w:t xml:space="preserve"> will be displayed on the front-</w:t>
+      </w:r>
+      <w:r>
+        <w:rPr>
+          <w:lang w:val="en-CA"/>
+        </w:rPr>
+        <w:t>end page.</w:t>
+      </w:r>
+    </w:p>
+    <w:p>
+      <w:pPr>
+        <w:pStyle w:val="Heading3"/>
+        <w:rPr>
+          <w:lang w:val="en-CA"/>
+        </w:rPr>
+      </w:pPr>
+      <w:bookmarkStart w:id="4" w:name="_Toc291152169"/>
+      <w:r>
+        <w:rPr>
+          <w:lang w:val="en-CA"/>
+        </w:rPr>
+        <w:t>Adding a Client</w:t>
+      </w:r>
+      <w:bookmarkEnd w:id="4"/>
+    </w:p>
+    <w:p>
+      <w:pPr>
+        <w:rPr>
+          <w:lang w:val="en-CA"/>
+        </w:rPr>
+      </w:pPr>
+      <w:r>
+        <w:rPr>
+          <w:lang w:val="en-CA"/>
+        </w:rPr>
+        <w:tab/>
+      </w:r>
+      <w:r>
+        <w:rPr>
+          <w:lang w:val="en-CA"/>
+        </w:rPr>
+        <w:t>Select the Client link on the left side navigation bar and then click on the Add New button</w:t>
+      </w:r>
+      <w:r>
+        <w:rPr>
+          <w:lang w:val="en-CA"/>
+        </w:rPr>
+        <w:t xml:space="preserve">. You can then enter a title for the </w:t>
+      </w:r>
+      <w:r>
+        <w:rPr>
+          <w:lang w:val="en-CA"/>
+        </w:rPr>
+        <w:t>client</w:t>
+      </w:r>
+      <w:r>
+        <w:rPr>
+          <w:lang w:val="en-CA"/>
+        </w:rPr>
+        <w:t xml:space="preserve"> and a </w:t>
+      </w:r>
+      <w:r>
+        <w:rPr>
+          <w:lang w:val="en-CA"/>
+        </w:rPr>
+        <w:t>hyperlink (optional) along with the category the client falls under (</w:t>
+      </w:r>
+      <w:proofErr w:type="spellStart"/>
+      <w:r>
+        <w:rPr>
+          <w:lang w:val="en-CA"/>
+        </w:rPr>
+        <w:t>ie</w:t>
+      </w:r>
+      <w:proofErr w:type="spellEnd"/>
+      <w:r>
+        <w:rPr>
+          <w:lang w:val="en-CA"/>
+        </w:rPr>
+        <w:t>. Grocery Store, Butcher Shops and Restaurants). Publish</w:t>
+      </w:r>
+      <w:r>
+        <w:rPr>
+          <w:lang w:val="en-CA"/>
+        </w:rPr>
+        <w:t xml:space="preserve"> the page when done.</w:t>
       </w:r>
     </w:p>
     <w:p>
@@ -2266,7 +2321,7 @@
           <w:lang w:val="en-CA"/>
         </w:rPr>
       </w:pPr>
-      <w:bookmarkStart w:id="4" w:name="_Toc417293524"/>
+      <w:bookmarkStart w:id="5" w:name="_Toc291152170"/>
       <w:r>
         <w:rPr>
           <w:lang w:val="en-CA"/>
@@ -2285,7 +2340,7 @@
         </w:rPr>
         <w:t>, and Articles</w:t>
       </w:r>
-      <w:bookmarkEnd w:id="4"/>
+      <w:bookmarkEnd w:id="5"/>
     </w:p>
     <w:p>
       <w:pPr>
@@ -2294,14 +2349,14 @@
           <w:lang w:val="en-CA"/>
         </w:rPr>
       </w:pPr>
-      <w:bookmarkStart w:id="5" w:name="_Toc417293525"/>
+      <w:bookmarkStart w:id="6" w:name="_Toc291152171"/>
       <w:r>
         <w:rPr>
           <w:lang w:val="en-CA"/>
         </w:rPr>
         <w:t>Photo Albums</w:t>
       </w:r>
-      <w:bookmarkEnd w:id="5"/>
+      <w:bookmarkEnd w:id="6"/>
     </w:p>
     <w:p>
       <w:pPr>
@@ -2348,14 +2403,14 @@
           <w:lang w:val="en-CA"/>
         </w:rPr>
       </w:pPr>
-      <w:bookmarkStart w:id="6" w:name="_Toc417293526"/>
+      <w:bookmarkStart w:id="7" w:name="_Toc291152172"/>
       <w:r>
         <w:rPr>
           <w:lang w:val="en-CA"/>
         </w:rPr>
         <w:t>Videos</w:t>
       </w:r>
-      <w:bookmarkEnd w:id="6"/>
+      <w:bookmarkEnd w:id="7"/>
     </w:p>
     <w:p>
       <w:pPr>
@@ -2380,21 +2435,7 @@
         <w:rPr>
           <w:lang w:val="en-CA"/>
         </w:rPr>
-        <w:t xml:space="preserve"> Share link and then clicking on the Embed tab. Copy and paste this code into the Insert Video popup on the </w:t>
-      </w:r>
-      <w:proofErr w:type="spellStart"/>
-      <w:r>
-        <w:rPr>
-          <w:lang w:val="en-CA"/>
-        </w:rPr>
-        <w:t>NorthumberLamb</w:t>
-      </w:r>
-      <w:proofErr w:type="spellEnd"/>
-      <w:r>
-        <w:rPr>
-          <w:lang w:val="en-CA"/>
-        </w:rPr>
-        <w:t xml:space="preserve"> edit video page and click OK. The size of and location of the video can be changed by clicking and dragging. Update the page when done.</w:t>
+        <w:t xml:space="preserve"> Share link and then clicking on the Embed tab. Copy and paste this code into the Insert Video popup on the NorthumberLamb edit video page and click OK. The size of and location of the video can be changed by clicking and dragging. Update the page when done.</w:t>
       </w:r>
     </w:p>
     <w:p>
@@ -2404,14 +2445,14 @@
           <w:lang w:val="en-CA"/>
         </w:rPr>
       </w:pPr>
-      <w:bookmarkStart w:id="7" w:name="_Toc417293527"/>
+      <w:bookmarkStart w:id="8" w:name="_Toc291152173"/>
       <w:r>
         <w:rPr>
           <w:lang w:val="en-CA"/>
         </w:rPr>
         <w:t>Articles</w:t>
       </w:r>
-      <w:bookmarkEnd w:id="7"/>
+      <w:bookmarkEnd w:id="8"/>
     </w:p>
     <w:p>
       <w:pPr>
@@ -2450,14 +2491,14 @@
           <w:lang w:val="en-CA"/>
         </w:rPr>
       </w:pPr>
-      <w:bookmarkStart w:id="8" w:name="_Toc417293528"/>
+      <w:bookmarkStart w:id="9" w:name="_Toc291152174"/>
       <w:r>
         <w:rPr>
           <w:lang w:val="en-CA"/>
         </w:rPr>
         <w:t>Recipes Page</w:t>
       </w:r>
-      <w:bookmarkEnd w:id="8"/>
+      <w:bookmarkEnd w:id="9"/>
     </w:p>
     <w:p>
       <w:pPr>
@@ -2466,14 +2507,14 @@
           <w:lang w:val="en-CA"/>
         </w:rPr>
       </w:pPr>
-      <w:bookmarkStart w:id="9" w:name="_Toc417293529"/>
+      <w:bookmarkStart w:id="10" w:name="_Toc291152175"/>
       <w:r>
         <w:rPr>
           <w:lang w:val="en-CA"/>
         </w:rPr>
         <w:t>Popups on Recipes Page</w:t>
       </w:r>
-      <w:bookmarkEnd w:id="9"/>
+      <w:bookmarkEnd w:id="10"/>
     </w:p>
     <w:p>
       <w:pPr>
@@ -2508,14 +2549,14 @@
           <w:lang w:val="en-CA"/>
         </w:rPr>
       </w:pPr>
-      <w:bookmarkStart w:id="10" w:name="_Toc417293530"/>
+      <w:bookmarkStart w:id="11" w:name="_Toc291152176"/>
       <w:r>
         <w:rPr>
           <w:lang w:val="en-CA"/>
         </w:rPr>
         <w:t>Adding a Recipe</w:t>
       </w:r>
-      <w:bookmarkEnd w:id="10"/>
+      <w:bookmarkEnd w:id="11"/>
     </w:p>
     <w:p>
       <w:pPr>
@@ -2562,14 +2603,14 @@
           <w:lang w:val="en-CA"/>
         </w:rPr>
       </w:pPr>
-      <w:bookmarkStart w:id="11" w:name="_Toc417293531"/>
+      <w:bookmarkStart w:id="12" w:name="_Toc291152177"/>
       <w:r>
         <w:rPr>
           <w:lang w:val="en-CA"/>
         </w:rPr>
         <w:t>Shippers Page</w:t>
       </w:r>
-      <w:bookmarkEnd w:id="11"/>
+      <w:bookmarkEnd w:id="12"/>
     </w:p>
     <w:p>
       <w:pPr>
@@ -2640,14 +2681,14 @@
           <w:lang w:val="en-CA"/>
         </w:rPr>
       </w:pPr>
-      <w:bookmarkStart w:id="12" w:name="_Toc417293532"/>
+      <w:bookmarkStart w:id="13" w:name="_Toc291152178"/>
       <w:r>
         <w:rPr>
           <w:lang w:val="en-CA"/>
         </w:rPr>
         <w:t>Lamb Grading Chart</w:t>
       </w:r>
-      <w:bookmarkEnd w:id="12"/>
+      <w:bookmarkEnd w:id="13"/>
     </w:p>
     <w:p>
       <w:pPr>
@@ -2676,14 +2717,14 @@
           <w:lang w:val="en-CA"/>
         </w:rPr>
       </w:pPr>
-      <w:bookmarkStart w:id="13" w:name="_Toc417293533"/>
+      <w:bookmarkStart w:id="14" w:name="_Toc291152179"/>
       <w:r>
         <w:rPr>
           <w:lang w:val="en-CA"/>
         </w:rPr>
         <w:t>Adding Links to Important Links Dropdown</w:t>
       </w:r>
-      <w:bookmarkEnd w:id="13"/>
+      <w:bookmarkEnd w:id="14"/>
     </w:p>
     <w:p>
       <w:pPr>
@@ -2848,14 +2889,14 @@
           <w:lang w:val="en-CA"/>
         </w:rPr>
       </w:pPr>
-      <w:bookmarkStart w:id="14" w:name="_Toc417293534"/>
+      <w:bookmarkStart w:id="15" w:name="_Toc291152180"/>
       <w:r>
         <w:rPr>
           <w:lang w:val="en-CA"/>
         </w:rPr>
         <w:t>Photo Gallery</w:t>
       </w:r>
-      <w:bookmarkEnd w:id="14"/>
+      <w:bookmarkEnd w:id="15"/>
     </w:p>
     <w:p>
       <w:pPr>
@@ -2923,7 +2964,7 @@
       </w:r>
     </w:p>
     <w:sectPr>
-      <w:footerReference w:type="default" r:id="rId11"/>
+      <w:footerReference w:type="default" r:id="rId12"/>
       <w:pgSz w:w="12240" w:h="15840"/>
       <w:pgMar w:top="1440" w:right="1440" w:bottom="1440" w:left="1440" w:header="708" w:footer="708" w:gutter="0"/>
       <w:pgNumType w:start="0"/>
@@ -2936,7 +2977,7 @@
 </file>
 
 <file path=word/endnotes.xml><?xml version="1.0" encoding="utf-8"?>
-<w:endnotes xmlns:wpc="http://schemas.microsoft.com/office/word/2010/wordprocessingCanvas" xmlns:mc="http://schemas.openxmlformats.org/markup-compatibility/2006" xmlns:o="urn:schemas-microsoft-com:office:office" xmlns:r="http://schemas.openxmlformats.org/officeDocument/2006/relationships" xmlns:m="http://schemas.openxmlformats.org/officeDocument/2006/math" xmlns:v="urn:schemas-microsoft-com:vml" xmlns:wp14="http://schemas.microsoft.com/office/word/2010/wordprocessingDrawing" xmlns:wp="http://schemas.openxmlformats.org/drawingml/2006/wordprocessingDrawing" xmlns:w10="urn:schemas-microsoft-com:office:word" xmlns:w="http://schemas.openxmlformats.org/wordprocessingml/2006/main" xmlns:w14="http://schemas.microsoft.com/office/word/2010/wordml" xmlns:w15="http://schemas.microsoft.com/office/word/2012/wordml" xmlns:wpg="http://schemas.microsoft.com/office/word/2010/wordprocessingGroup" xmlns:wpi="http://schemas.microsoft.com/office/word/2010/wordprocessingInk" xmlns:wne="http://schemas.microsoft.com/office/word/2006/wordml" xmlns:wps="http://schemas.microsoft.com/office/word/2010/wordprocessingShape" mc:Ignorable="w14 w15 wp14">
+<w:endnotes xmlns:wpc="http://schemas.microsoft.com/office/word/2010/wordprocessingCanvas" xmlns:mo="http://schemas.microsoft.com/office/mac/office/2008/main" xmlns:mc="http://schemas.openxmlformats.org/markup-compatibility/2006" xmlns:mv="urn:schemas-microsoft-com:mac:vml" xmlns:o="urn:schemas-microsoft-com:office:office" xmlns:r="http://schemas.openxmlformats.org/officeDocument/2006/relationships" xmlns:m="http://schemas.openxmlformats.org/officeDocument/2006/math" xmlns:v="urn:schemas-microsoft-com:vml" xmlns:wp14="http://schemas.microsoft.com/office/word/2010/wordprocessingDrawing" xmlns:wp="http://schemas.openxmlformats.org/drawingml/2006/wordprocessingDrawing" xmlns:w10="urn:schemas-microsoft-com:office:word" xmlns:w="http://schemas.openxmlformats.org/wordprocessingml/2006/main" xmlns:w14="http://schemas.microsoft.com/office/word/2010/wordml" xmlns:wpg="http://schemas.microsoft.com/office/word/2010/wordprocessingGroup" xmlns:wpi="http://schemas.microsoft.com/office/word/2010/wordprocessingInk" xmlns:wne="http://schemas.microsoft.com/office/word/2006/wordml" xmlns:wps="http://schemas.microsoft.com/office/word/2010/wordprocessingShape" mc:Ignorable="w14 wp14">
   <w:endnote w:type="separator" w:id="-1">
     <w:p>
       <w:pPr>
@@ -2961,7 +3002,7 @@
 </file>
 
 <file path=word/footer1.xml><?xml version="1.0" encoding="utf-8"?>
-<w:ftr xmlns:wpc="http://schemas.microsoft.com/office/word/2010/wordprocessingCanvas" xmlns:mc="http://schemas.openxmlformats.org/markup-compatibility/2006" xmlns:o="urn:schemas-microsoft-com:office:office" xmlns:r="http://schemas.openxmlformats.org/officeDocument/2006/relationships" xmlns:m="http://schemas.openxmlformats.org/officeDocument/2006/math" xmlns:v="urn:schemas-microsoft-com:vml" xmlns:wp14="http://schemas.microsoft.com/office/word/2010/wordprocessingDrawing" xmlns:wp="http://schemas.openxmlformats.org/drawingml/2006/wordprocessingDrawing" xmlns:w10="urn:schemas-microsoft-com:office:word" xmlns:w="http://schemas.openxmlformats.org/wordprocessingml/2006/main" xmlns:w14="http://schemas.microsoft.com/office/word/2010/wordml" xmlns:w15="http://schemas.microsoft.com/office/word/2012/wordml" xmlns:wpg="http://schemas.microsoft.com/office/word/2010/wordprocessingGroup" xmlns:wpi="http://schemas.microsoft.com/office/word/2010/wordprocessingInk" xmlns:wne="http://schemas.microsoft.com/office/word/2006/wordml" xmlns:wps="http://schemas.microsoft.com/office/word/2010/wordprocessingShape" mc:Ignorable="w14 w15 wp14">
+<w:ftr xmlns:wpc="http://schemas.microsoft.com/office/word/2010/wordprocessingCanvas" xmlns:mo="http://schemas.microsoft.com/office/mac/office/2008/main" xmlns:mc="http://schemas.openxmlformats.org/markup-compatibility/2006" xmlns:mv="urn:schemas-microsoft-com:mac:vml" xmlns:o="urn:schemas-microsoft-com:office:office" xmlns:r="http://schemas.openxmlformats.org/officeDocument/2006/relationships" xmlns:m="http://schemas.openxmlformats.org/officeDocument/2006/math" xmlns:v="urn:schemas-microsoft-com:vml" xmlns:wp14="http://schemas.microsoft.com/office/word/2010/wordprocessingDrawing" xmlns:wp="http://schemas.openxmlformats.org/drawingml/2006/wordprocessingDrawing" xmlns:w10="urn:schemas-microsoft-com:office:word" xmlns:w="http://schemas.openxmlformats.org/wordprocessingml/2006/main" xmlns:w14="http://schemas.microsoft.com/office/word/2010/wordml" xmlns:wpg="http://schemas.microsoft.com/office/word/2010/wordprocessingGroup" xmlns:wpi="http://schemas.microsoft.com/office/word/2010/wordprocessingInk" xmlns:wne="http://schemas.microsoft.com/office/word/2006/wordml" xmlns:wps="http://schemas.microsoft.com/office/word/2010/wordprocessingShape" mc:Ignorable="w14 wp14">
   <w:sdt>
     <w:sdtPr>
       <w:id w:val="-411154837"/>
@@ -2994,7 +3035,7 @@
           <w:rPr>
             <w:noProof/>
           </w:rPr>
-          <w:t>4</w:t>
+          <w:t>1</w:t>
         </w:r>
         <w:r>
           <w:rPr>
@@ -3014,7 +3055,7 @@
 </file>
 
 <file path=word/footnotes.xml><?xml version="1.0" encoding="utf-8"?>
-<w:footnotes xmlns:wpc="http://schemas.microsoft.com/office/word/2010/wordprocessingCanvas" xmlns:mc="http://schemas.openxmlformats.org/markup-compatibility/2006" xmlns:o="urn:schemas-microsoft-com:office:office" xmlns:r="http://schemas.openxmlformats.org/officeDocument/2006/relationships" xmlns:m="http://schemas.openxmlformats.org/officeDocument/2006/math" xmlns:v="urn:schemas-microsoft-com:vml" xmlns:wp14="http://schemas.microsoft.com/office/word/2010/wordprocessingDrawing" xmlns:wp="http://schemas.openxmlformats.org/drawingml/2006/wordprocessingDrawing" xmlns:w10="urn:schemas-microsoft-com:office:word" xmlns:w="http://schemas.openxmlformats.org/wordprocessingml/2006/main" xmlns:w14="http://schemas.microsoft.com/office/word/2010/wordml" xmlns:w15="http://schemas.microsoft.com/office/word/2012/wordml" xmlns:wpg="http://schemas.microsoft.com/office/word/2010/wordprocessingGroup" xmlns:wpi="http://schemas.microsoft.com/office/word/2010/wordprocessingInk" xmlns:wne="http://schemas.microsoft.com/office/word/2006/wordml" xmlns:wps="http://schemas.microsoft.com/office/word/2010/wordprocessingShape" mc:Ignorable="w14 w15 wp14">
+<w:footnotes xmlns:wpc="http://schemas.microsoft.com/office/word/2010/wordprocessingCanvas" xmlns:mo="http://schemas.microsoft.com/office/mac/office/2008/main" xmlns:mc="http://schemas.openxmlformats.org/markup-compatibility/2006" xmlns:mv="urn:schemas-microsoft-com:mac:vml" xmlns:o="urn:schemas-microsoft-com:office:office" xmlns:r="http://schemas.openxmlformats.org/officeDocument/2006/relationships" xmlns:m="http://schemas.openxmlformats.org/officeDocument/2006/math" xmlns:v="urn:schemas-microsoft-com:vml" xmlns:wp14="http://schemas.microsoft.com/office/word/2010/wordprocessingDrawing" xmlns:wp="http://schemas.openxmlformats.org/drawingml/2006/wordprocessingDrawing" xmlns:w10="urn:schemas-microsoft-com:office:word" xmlns:w="http://schemas.openxmlformats.org/wordprocessingml/2006/main" xmlns:w14="http://schemas.microsoft.com/office/word/2010/wordml" xmlns:wpg="http://schemas.microsoft.com/office/word/2010/wordprocessingGroup" xmlns:wpi="http://schemas.microsoft.com/office/word/2010/wordprocessingInk" xmlns:wne="http://schemas.microsoft.com/office/word/2006/wordml" xmlns:wps="http://schemas.microsoft.com/office/word/2010/wordprocessingShape" mc:Ignorable="w14 wp14">
   <w:footnote w:type="separator" w:id="-1">
     <w:p>
       <w:pPr>
@@ -3039,7 +3080,7 @@
 </file>
 
 <file path=word/numbering.xml><?xml version="1.0" encoding="utf-8"?>
-<w:numbering xmlns:wpc="http://schemas.microsoft.com/office/word/2010/wordprocessingCanvas" xmlns:mc="http://schemas.openxmlformats.org/markup-compatibility/2006" xmlns:o="urn:schemas-microsoft-com:office:office" xmlns:r="http://schemas.openxmlformats.org/officeDocument/2006/relationships" xmlns:m="http://schemas.openxmlformats.org/officeDocument/2006/math" xmlns:v="urn:schemas-microsoft-com:vml" xmlns:wp14="http://schemas.microsoft.com/office/word/2010/wordprocessingDrawing" xmlns:wp="http://schemas.openxmlformats.org/drawingml/2006/wordprocessingDrawing" xmlns:w10="urn:schemas-microsoft-com:office:word" xmlns:w="http://schemas.openxmlformats.org/wordprocessingml/2006/main" xmlns:w14="http://schemas.microsoft.com/office/word/2010/wordml" xmlns:w15="http://schemas.microsoft.com/office/word/2012/wordml" xmlns:wpg="http://schemas.microsoft.com/office/word/2010/wordprocessingGroup" xmlns:wpi="http://schemas.microsoft.com/office/word/2010/wordprocessingInk" xmlns:wne="http://schemas.microsoft.com/office/word/2006/wordml" xmlns:wps="http://schemas.microsoft.com/office/word/2010/wordprocessingShape" mc:Ignorable="w14 w15 wp14">
+<w:numbering xmlns:wpc="http://schemas.microsoft.com/office/word/2010/wordprocessingCanvas" xmlns:mo="http://schemas.microsoft.com/office/mac/office/2008/main" xmlns:mc="http://schemas.openxmlformats.org/markup-compatibility/2006" xmlns:mv="urn:schemas-microsoft-com:mac:vml" xmlns:o="urn:schemas-microsoft-com:office:office" xmlns:r="http://schemas.openxmlformats.org/officeDocument/2006/relationships" xmlns:m="http://schemas.openxmlformats.org/officeDocument/2006/math" xmlns:v="urn:schemas-microsoft-com:vml" xmlns:wp14="http://schemas.microsoft.com/office/word/2010/wordprocessingDrawing" xmlns:wp="http://schemas.openxmlformats.org/drawingml/2006/wordprocessingDrawing" xmlns:w10="urn:schemas-microsoft-com:office:word" xmlns:w="http://schemas.openxmlformats.org/wordprocessingml/2006/main" xmlns:w14="http://schemas.microsoft.com/office/word/2010/wordml" xmlns:wpg="http://schemas.microsoft.com/office/word/2010/wordprocessingGroup" xmlns:wpi="http://schemas.microsoft.com/office/word/2010/wordprocessingInk" xmlns:wne="http://schemas.microsoft.com/office/word/2006/wordml" xmlns:wps="http://schemas.microsoft.com/office/word/2010/wordprocessingShape" mc:Ignorable="w14 wp14">
   <w:abstractNum w:abstractNumId="0">
     <w:nsid w:val="22ED118C"/>
     <w:multiLevelType w:val="hybridMultilevel"/>
@@ -3228,7 +3269,7 @@
 </file>
 
 <file path=word/styles.xml><?xml version="1.0" encoding="utf-8"?>
-<w:styles xmlns:mc="http://schemas.openxmlformats.org/markup-compatibility/2006" xmlns:r="http://schemas.openxmlformats.org/officeDocument/2006/relationships" xmlns:w="http://schemas.openxmlformats.org/wordprocessingml/2006/main" xmlns:w14="http://schemas.microsoft.com/office/word/2010/wordml" xmlns:w15="http://schemas.microsoft.com/office/word/2012/wordml" mc:Ignorable="w14 w15">
+<w:styles xmlns:mc="http://schemas.openxmlformats.org/markup-compatibility/2006" xmlns:r="http://schemas.openxmlformats.org/officeDocument/2006/relationships" xmlns:w="http://schemas.openxmlformats.org/wordprocessingml/2006/main" xmlns:w14="http://schemas.microsoft.com/office/word/2010/wordml" mc:Ignorable="w14">
   <w:docDefaults>
     <w:rPrDefault>
       <w:rPr>
@@ -3244,378 +3285,153 @@
       </w:pPr>
     </w:pPrDefault>
   </w:docDefaults>
-  <w:latentStyles w:defLockedState="0" w:defUIPriority="99" w:defSemiHidden="0" w:defUnhideWhenUsed="0" w:defQFormat="0" w:count="371">
-    <w:lsdException w:name="Normal" w:uiPriority="0" w:qFormat="1"/>
-    <w:lsdException w:name="heading 1" w:uiPriority="9" w:qFormat="1"/>
-    <w:lsdException w:name="heading 2" w:semiHidden="1" w:uiPriority="9" w:unhideWhenUsed="1" w:qFormat="1"/>
-    <w:lsdException w:name="heading 3" w:semiHidden="1" w:uiPriority="9" w:unhideWhenUsed="1" w:qFormat="1"/>
-    <w:lsdException w:name="heading 4" w:semiHidden="1" w:uiPriority="9" w:unhideWhenUsed="1" w:qFormat="1"/>
-    <w:lsdException w:name="heading 5" w:semiHidden="1" w:uiPriority="9" w:unhideWhenUsed="1" w:qFormat="1"/>
-    <w:lsdException w:name="heading 6" w:semiHidden="1" w:uiPriority="9" w:unhideWhenUsed="1" w:qFormat="1"/>
-    <w:lsdException w:name="heading 7" w:semiHidden="1" w:uiPriority="9" w:unhideWhenUsed="1" w:qFormat="1"/>
-    <w:lsdException w:name="heading 8" w:semiHidden="1" w:uiPriority="9" w:unhideWhenUsed="1" w:qFormat="1"/>
-    <w:lsdException w:name="heading 9" w:semiHidden="1" w:uiPriority="9" w:unhideWhenUsed="1" w:qFormat="1"/>
-    <w:lsdException w:name="index 1" w:semiHidden="1" w:unhideWhenUsed="1"/>
-    <w:lsdException w:name="index 2" w:semiHidden="1" w:unhideWhenUsed="1"/>
-    <w:lsdException w:name="index 3" w:semiHidden="1" w:unhideWhenUsed="1"/>
-    <w:lsdException w:name="index 4" w:semiHidden="1" w:unhideWhenUsed="1"/>
-    <w:lsdException w:name="index 5" w:semiHidden="1" w:unhideWhenUsed="1"/>
-    <w:lsdException w:name="index 6" w:semiHidden="1" w:unhideWhenUsed="1"/>
-    <w:lsdException w:name="index 7" w:semiHidden="1" w:unhideWhenUsed="1"/>
-    <w:lsdException w:name="index 8" w:semiHidden="1" w:unhideWhenUsed="1"/>
-    <w:lsdException w:name="index 9" w:semiHidden="1" w:unhideWhenUsed="1"/>
-    <w:lsdException w:name="toc 1" w:semiHidden="1" w:uiPriority="39" w:unhideWhenUsed="1"/>
-    <w:lsdException w:name="toc 2" w:semiHidden="1" w:uiPriority="39" w:unhideWhenUsed="1"/>
-    <w:lsdException w:name="toc 3" w:semiHidden="1" w:uiPriority="39" w:unhideWhenUsed="1"/>
-    <w:lsdException w:name="toc 4" w:semiHidden="1" w:uiPriority="39" w:unhideWhenUsed="1"/>
-    <w:lsdException w:name="toc 5" w:semiHidden="1" w:uiPriority="39" w:unhideWhenUsed="1"/>
-    <w:lsdException w:name="toc 6" w:semiHidden="1" w:uiPriority="39" w:unhideWhenUsed="1"/>
-    <w:lsdException w:name="toc 7" w:semiHidden="1" w:uiPriority="39" w:unhideWhenUsed="1"/>
-    <w:lsdException w:name="toc 8" w:semiHidden="1" w:uiPriority="39" w:unhideWhenUsed="1"/>
-    <w:lsdException w:name="toc 9" w:semiHidden="1" w:uiPriority="39" w:unhideWhenUsed="1"/>
-    <w:lsdException w:name="Normal Indent" w:semiHidden="1" w:unhideWhenUsed="1"/>
-    <w:lsdException w:name="footnote text" w:semiHidden="1" w:unhideWhenUsed="1"/>
-    <w:lsdException w:name="annotation text" w:semiHidden="1" w:unhideWhenUsed="1"/>
-    <w:lsdException w:name="header" w:semiHidden="1" w:unhideWhenUsed="1"/>
-    <w:lsdException w:name="footer" w:semiHidden="1" w:unhideWhenUsed="1"/>
-    <w:lsdException w:name="index heading" w:semiHidden="1" w:unhideWhenUsed="1"/>
-    <w:lsdException w:name="caption" w:semiHidden="1" w:uiPriority="35" w:unhideWhenUsed="1" w:qFormat="1"/>
-    <w:lsdException w:name="table of figures" w:semiHidden="1" w:unhideWhenUsed="1"/>
-    <w:lsdException w:name="envelope address" w:semiHidden="1" w:unhideWhenUsed="1"/>
-    <w:lsdException w:name="envelope return" w:semiHidden="1" w:unhideWhenUsed="1"/>
-    <w:lsdException w:name="footnote reference" w:semiHidden="1" w:unhideWhenUsed="1"/>
-    <w:lsdException w:name="annotation reference" w:semiHidden="1" w:unhideWhenUsed="1"/>
-    <w:lsdException w:name="line number" w:semiHidden="1" w:unhideWhenUsed="1"/>
-    <w:lsdException w:name="page number" w:semiHidden="1" w:unhideWhenUsed="1"/>
-    <w:lsdException w:name="endnote reference" w:semiHidden="1" w:unhideWhenUsed="1"/>
-    <w:lsdException w:name="endnote text" w:semiHidden="1" w:unhideWhenUsed="1"/>
-    <w:lsdException w:name="table of authorities" w:semiHidden="1" w:unhideWhenUsed="1"/>
-    <w:lsdException w:name="macro" w:semiHidden="1" w:unhideWhenUsed="1"/>
-    <w:lsdException w:name="toa heading" w:semiHidden="1" w:unhideWhenUsed="1"/>
-    <w:lsdException w:name="List" w:semiHidden="1" w:unhideWhenUsed="1"/>
-    <w:lsdException w:name="List Bullet" w:semiHidden="1" w:unhideWhenUsed="1"/>
-    <w:lsdException w:name="List Number" w:semiHidden="1" w:unhideWhenUsed="1"/>
-    <w:lsdException w:name="List 2" w:semiHidden="1" w:unhideWhenUsed="1"/>
-    <w:lsdException w:name="List 3" w:semiHidden="1" w:unhideWhenUsed="1"/>
-    <w:lsdException w:name="List 4" w:semiHidden="1" w:unhideWhenUsed="1"/>
-    <w:lsdException w:name="List 5" w:semiHidden="1" w:unhideWhenUsed="1"/>
-    <w:lsdException w:name="List Bullet 2" w:semiHidden="1" w:unhideWhenUsed="1"/>
-    <w:lsdException w:name="List Bullet 3" w:semiHidden="1" w:unhideWhenUsed="1"/>
-    <w:lsdException w:name="List Bullet 4" w:semiHidden="1" w:unhideWhenUsed="1"/>
-    <w:lsdException w:name="List Bullet 5" w:semiHidden="1" w:unhideWhenUsed="1"/>
-    <w:lsdException w:name="List Number 2" w:semiHidden="1" w:unhideWhenUsed="1"/>
-    <w:lsdException w:name="List Number 3" w:semiHidden="1" w:unhideWhenUsed="1"/>
-    <w:lsdException w:name="List Number 4" w:semiHidden="1" w:unhideWhenUsed="1"/>
-    <w:lsdException w:name="List Number 5" w:semiHidden="1" w:unhideWhenUsed="1"/>
-    <w:lsdException w:name="Title" w:uiPriority="10" w:qFormat="1"/>
-    <w:lsdException w:name="Closing" w:semiHidden="1" w:unhideWhenUsed="1"/>
-    <w:lsdException w:name="Signature" w:semiHidden="1" w:unhideWhenUsed="1"/>
-    <w:lsdException w:name="Default Paragraph Font" w:semiHidden="1" w:uiPriority="1" w:unhideWhenUsed="1"/>
-    <w:lsdException w:name="Body Text" w:semiHidden="1" w:unhideWhenUsed="1"/>
-    <w:lsdException w:name="Body Text Indent" w:semiHidden="1" w:unhideWhenUsed="1"/>
-    <w:lsdException w:name="List Continue" w:semiHidden="1" w:unhideWhenUsed="1"/>
-    <w:lsdException w:name="List Continue 2" w:semiHidden="1" w:unhideWhenUsed="1"/>
-    <w:lsdException w:name="List Continue 3" w:semiHidden="1" w:unhideWhenUsed="1"/>
-    <w:lsdException w:name="List Continue 4" w:semiHidden="1" w:unhideWhenUsed="1"/>
-    <w:lsdException w:name="List Continue 5" w:semiHidden="1" w:unhideWhenUsed="1"/>
-    <w:lsdException w:name="Message Header" w:semiHidden="1" w:unhideWhenUsed="1"/>
-    <w:lsdException w:name="Subtitle" w:uiPriority="11" w:qFormat="1"/>
-    <w:lsdException w:name="Salutation" w:semiHidden="1" w:unhideWhenUsed="1"/>
-    <w:lsdException w:name="Date" w:semiHidden="1" w:unhideWhenUsed="1"/>
-    <w:lsdException w:name="Body Text First Indent" w:semiHidden="1" w:unhideWhenUsed="1"/>
-    <w:lsdException w:name="Body Text First Indent 2" w:semiHidden="1" w:unhideWhenUsed="1"/>
-    <w:lsdException w:name="Note Heading" w:semiHidden="1" w:unhideWhenUsed="1"/>
-    <w:lsdException w:name="Body Text 2" w:semiHidden="1" w:unhideWhenUsed="1"/>
-    <w:lsdException w:name="Body Text 3" w:semiHidden="1" w:unhideWhenUsed="1"/>
-    <w:lsdException w:name="Body Text Indent 2" w:semiHidden="1" w:unhideWhenUsed="1"/>
-    <w:lsdException w:name="Body Text Indent 3" w:semiHidden="1" w:unhideWhenUsed="1"/>
-    <w:lsdException w:name="Block Text" w:semiHidden="1" w:unhideWhenUsed="1"/>
-    <w:lsdException w:name="Hyperlink" w:semiHidden="1" w:unhideWhenUsed="1"/>
-    <w:lsdException w:name="FollowedHyperlink" w:semiHidden="1" w:unhideWhenUsed="1"/>
-    <w:lsdException w:name="Strong" w:uiPriority="22" w:qFormat="1"/>
-    <w:lsdException w:name="Emphasis" w:uiPriority="20" w:qFormat="1"/>
-    <w:lsdException w:name="Document Map" w:semiHidden="1" w:unhideWhenUsed="1"/>
-    <w:lsdException w:name="Plain Text" w:semiHidden="1" w:unhideWhenUsed="1"/>
-    <w:lsdException w:name="E-mail Signature" w:semiHidden="1" w:unhideWhenUsed="1"/>
-    <w:lsdException w:name="HTML Top of Form" w:semiHidden="1" w:unhideWhenUsed="1"/>
-    <w:lsdException w:name="HTML Bottom of Form" w:semiHidden="1" w:unhideWhenUsed="1"/>
-    <w:lsdException w:name="Normal (Web)" w:semiHidden="1" w:unhideWhenUsed="1"/>
-    <w:lsdException w:name="HTML Acronym" w:semiHidden="1" w:unhideWhenUsed="1"/>
-    <w:lsdException w:name="HTML Address" w:semiHidden="1" w:unhideWhenUsed="1"/>
-    <w:lsdException w:name="HTML Cite" w:semiHidden="1" w:unhideWhenUsed="1"/>
-    <w:lsdException w:name="HTML Code" w:semiHidden="1" w:unhideWhenUsed="1"/>
-    <w:lsdException w:name="HTML Definition" w:semiHidden="1" w:unhideWhenUsed="1"/>
-    <w:lsdException w:name="HTML Keyboard" w:semiHidden="1" w:unhideWhenUsed="1"/>
-    <w:lsdException w:name="HTML Preformatted" w:semiHidden="1" w:unhideWhenUsed="1"/>
-    <w:lsdException w:name="HTML Sample" w:semiHidden="1" w:unhideWhenUsed="1"/>
-    <w:lsdException w:name="HTML Typewriter" w:semiHidden="1" w:unhideWhenUsed="1"/>
-    <w:lsdException w:name="HTML Variable" w:semiHidden="1" w:unhideWhenUsed="1"/>
-    <w:lsdException w:name="Normal Table" w:semiHidden="1" w:unhideWhenUsed="1"/>
-    <w:lsdException w:name="annotation subject" w:semiHidden="1" w:unhideWhenUsed="1"/>
-    <w:lsdException w:name="No List" w:semiHidden="1" w:unhideWhenUsed="1"/>
-    <w:lsdException w:name="Outline List 1" w:semiHidden="1" w:unhideWhenUsed="1"/>
-    <w:lsdException w:name="Outline List 2" w:semiHidden="1" w:unhideWhenUsed="1"/>
-    <w:lsdException w:name="Outline List 3" w:semiHidden="1" w:unhideWhenUsed="1"/>
-    <w:lsdException w:name="Table Simple 1" w:semiHidden="1" w:unhideWhenUsed="1"/>
-    <w:lsdException w:name="Table Simple 2" w:semiHidden="1" w:unhideWhenUsed="1"/>
-    <w:lsdException w:name="Table Simple 3" w:semiHidden="1" w:unhideWhenUsed="1"/>
-    <w:lsdException w:name="Table Classic 1" w:semiHidden="1" w:unhideWhenUsed="1"/>
-    <w:lsdException w:name="Table Classic 2" w:semiHidden="1" w:unhideWhenUsed="1"/>
-    <w:lsdException w:name="Table Classic 3" w:semiHidden="1" w:unhideWhenUsed="1"/>
-    <w:lsdException w:name="Table Classic 4" w:semiHidden="1" w:unhideWhenUsed="1"/>
-    <w:lsdException w:name="Table Colorful 1" w:semiHidden="1" w:unhideWhenUsed="1"/>
-    <w:lsdException w:name="Table Colorful 2" w:semiHidden="1" w:unhideWhenUsed="1"/>
-    <w:lsdException w:name="Table Colorful 3" w:semiHidden="1" w:unhideWhenUsed="1"/>
-    <w:lsdException w:name="Table Columns 1" w:semiHidden="1" w:unhideWhenUsed="1"/>
-    <w:lsdException w:name="Table Columns 2" w:semiHidden="1" w:unhideWhenUsed="1"/>
-    <w:lsdException w:name="Table Columns 3" w:semiHidden="1" w:unhideWhenUsed="1"/>
-    <w:lsdException w:name="Table Columns 4" w:semiHidden="1" w:unhideWhenUsed="1"/>
-    <w:lsdException w:name="Table Columns 5" w:semiHidden="1" w:unhideWhenUsed="1"/>
-    <w:lsdException w:name="Table Grid 1" w:semiHidden="1" w:unhideWhenUsed="1"/>
-    <w:lsdException w:name="Table Grid 2" w:semiHidden="1" w:unhideWhenUsed="1"/>
-    <w:lsdException w:name="Table Grid 3" w:semiHidden="1" w:unhideWhenUsed="1"/>
-    <w:lsdException w:name="Table Grid 4" w:semiHidden="1" w:unhideWhenUsed="1"/>
-    <w:lsdException w:name="Table Grid 5" w:semiHidden="1" w:unhideWhenUsed="1"/>
-    <w:lsdException w:name="Table Grid 6" w:semiHidden="1" w:unhideWhenUsed="1"/>
-    <w:lsdException w:name="Table Grid 7" w:semiHidden="1" w:unhideWhenUsed="1"/>
-    <w:lsdException w:name="Table Grid 8" w:semiHidden="1" w:unhideWhenUsed="1"/>
-    <w:lsdException w:name="Table List 1" w:semiHidden="1" w:unhideWhenUsed="1"/>
-    <w:lsdException w:name="Table List 2" w:semiHidden="1" w:unhideWhenUsed="1"/>
-    <w:lsdException w:name="Table List 3" w:semiHidden="1" w:unhideWhenUsed="1"/>
-    <w:lsdException w:name="Table List 4" w:semiHidden="1" w:unhideWhenUsed="1"/>
-    <w:lsdException w:name="Table List 5" w:semiHidden="1" w:unhideWhenUsed="1"/>
-    <w:lsdException w:name="Table List 6" w:semiHidden="1" w:unhideWhenUsed="1"/>
-    <w:lsdException w:name="Table List 7" w:semiHidden="1" w:unhideWhenUsed="1"/>
-    <w:lsdException w:name="Table List 8" w:semiHidden="1" w:unhideWhenUsed="1"/>
-    <w:lsdException w:name="Table 3D effects 1" w:semiHidden="1" w:unhideWhenUsed="1"/>
-    <w:lsdException w:name="Table 3D effects 2" w:semiHidden="1" w:unhideWhenUsed="1"/>
-    <w:lsdException w:name="Table 3D effects 3" w:semiHidden="1" w:unhideWhenUsed="1"/>
-    <w:lsdException w:name="Table Contemporary" w:semiHidden="1" w:unhideWhenUsed="1"/>
-    <w:lsdException w:name="Table Elegant" w:semiHidden="1" w:unhideWhenUsed="1"/>
-    <w:lsdException w:name="Table Professional" w:semiHidden="1" w:unhideWhenUsed="1"/>
-    <w:lsdException w:name="Table Subtle 1" w:semiHidden="1" w:unhideWhenUsed="1"/>
-    <w:lsdException w:name="Table Subtle 2" w:semiHidden="1" w:unhideWhenUsed="1"/>
-    <w:lsdException w:name="Table Web 1" w:semiHidden="1" w:unhideWhenUsed="1"/>
-    <w:lsdException w:name="Table Web 2" w:semiHidden="1" w:unhideWhenUsed="1"/>
-    <w:lsdException w:name="Table Web 3" w:semiHidden="1" w:unhideWhenUsed="1"/>
-    <w:lsdException w:name="Balloon Text" w:semiHidden="1" w:unhideWhenUsed="1"/>
-    <w:lsdException w:name="Table Grid" w:uiPriority="39"/>
-    <w:lsdException w:name="Table Theme" w:semiHidden="1" w:unhideWhenUsed="1"/>
-    <w:lsdException w:name="Placeholder Text" w:semiHidden="1"/>
-    <w:lsdException w:name="No Spacing" w:uiPriority="1" w:qFormat="1"/>
-    <w:lsdException w:name="Light Shading" w:uiPriority="60"/>
-    <w:lsdException w:name="Light List" w:uiPriority="61"/>
-    <w:lsdException w:name="Light Grid" w:uiPriority="62"/>
-    <w:lsdException w:name="Medium Shading 1" w:uiPriority="63"/>
-    <w:lsdException w:name="Medium Shading 2" w:uiPriority="64"/>
-    <w:lsdException w:name="Medium List 1" w:uiPriority="65"/>
-    <w:lsdException w:name="Medium List 2" w:uiPriority="66"/>
-    <w:lsdException w:name="Medium Grid 1" w:uiPriority="67"/>
-    <w:lsdException w:name="Medium Grid 2" w:uiPriority="68"/>
-    <w:lsdException w:name="Medium Grid 3" w:uiPriority="69"/>
-    <w:lsdException w:name="Dark List" w:uiPriority="70"/>
-    <w:lsdException w:name="Colorful Shading" w:uiPriority="71"/>
-    <w:lsdException w:name="Colorful List" w:uiPriority="72"/>
-    <w:lsdException w:name="Colorful Grid" w:uiPriority="73"/>
-    <w:lsdException w:name="Light Shading Accent 1" w:uiPriority="60"/>
-    <w:lsdException w:name="Light List Accent 1" w:uiPriority="61"/>
-    <w:lsdException w:name="Light Grid Accent 1" w:uiPriority="62"/>
-    <w:lsdException w:name="Medium Shading 1 Accent 1" w:uiPriority="63"/>
-    <w:lsdException w:name="Medium Shading 2 Accent 1" w:uiPriority="64"/>
-    <w:lsdException w:name="Medium List 1 Accent 1" w:uiPriority="65"/>
-    <w:lsdException w:name="Revision" w:semiHidden="1"/>
-    <w:lsdException w:name="List Paragraph" w:uiPriority="34" w:qFormat="1"/>
-    <w:lsdException w:name="Quote" w:uiPriority="29" w:qFormat="1"/>
-    <w:lsdException w:name="Intense Quote" w:uiPriority="30" w:qFormat="1"/>
-    <w:lsdException w:name="Medium List 2 Accent 1" w:uiPriority="66"/>
-    <w:lsdException w:name="Medium Grid 1 Accent 1" w:uiPriority="67"/>
-    <w:lsdException w:name="Medium Grid 2 Accent 1" w:uiPriority="68"/>
-    <w:lsdException w:name="Medium Grid 3 Accent 1" w:uiPriority="69"/>
-    <w:lsdException w:name="Dark List Accent 1" w:uiPriority="70"/>
-    <w:lsdException w:name="Colorful Shading Accent 1" w:uiPriority="71"/>
-    <w:lsdException w:name="Colorful List Accent 1" w:uiPriority="72"/>
-    <w:lsdException w:name="Colorful Grid Accent 1" w:uiPriority="73"/>
-    <w:lsdException w:name="Light Shading Accent 2" w:uiPriority="60"/>
-    <w:lsdException w:name="Light List Accent 2" w:uiPriority="61"/>
-    <w:lsdException w:name="Light Grid Accent 2" w:uiPriority="62"/>
-    <w:lsdException w:name="Medium Shading 1 Accent 2" w:uiPriority="63"/>
-    <w:lsdException w:name="Medium Shading 2 Accent 2" w:uiPriority="64"/>
-    <w:lsdException w:name="Medium List 1 Accent 2" w:uiPriority="65"/>
-    <w:lsdException w:name="Medium List 2 Accent 2" w:uiPriority="66"/>
-    <w:lsdException w:name="Medium Grid 1 Accent 2" w:uiPriority="67"/>
-    <w:lsdException w:name="Medium Grid 2 Accent 2" w:uiPriority="68"/>
-    <w:lsdException w:name="Medium Grid 3 Accent 2" w:uiPriority="69"/>
-    <w:lsdException w:name="Dark List Accent 2" w:uiPriority="70"/>
-    <w:lsdException w:name="Colorful Shading Accent 2" w:uiPriority="71"/>
-    <w:lsdException w:name="Colorful List Accent 2" w:uiPriority="72"/>
-    <w:lsdException w:name="Colorful Grid Accent 2" w:uiPriority="73"/>
-    <w:lsdException w:name="Light Shading Accent 3" w:uiPriority="60"/>
-    <w:lsdException w:name="Light List Accent 3" w:uiPriority="61"/>
-    <w:lsdException w:name="Light Grid Accent 3" w:uiPriority="62"/>
-    <w:lsdException w:name="Medium Shading 1 Accent 3" w:uiPriority="63"/>
-    <w:lsdException w:name="Medium Shading 2 Accent 3" w:uiPriority="64"/>
-    <w:lsdException w:name="Medium List 1 Accent 3" w:uiPriority="65"/>
-    <w:lsdException w:name="Medium List 2 Accent 3" w:uiPriority="66"/>
-    <w:lsdException w:name="Medium Grid 1 Accent 3" w:uiPriority="67"/>
-    <w:lsdException w:name="Medium Grid 2 Accent 3" w:uiPriority="68"/>
-    <w:lsdException w:name="Medium Grid 3 Accent 3" w:uiPriority="69"/>
-    <w:lsdException w:name="Dark List Accent 3" w:uiPriority="70"/>
-    <w:lsdException w:name="Colorful Shading Accent 3" w:uiPriority="71"/>
-    <w:lsdException w:name="Colorful List Accent 3" w:uiPriority="72"/>
-    <w:lsdException w:name="Colorful Grid Accent 3" w:uiPriority="73"/>
-    <w:lsdException w:name="Light Shading Accent 4" w:uiPriority="60"/>
-    <w:lsdException w:name="Light List Accent 4" w:uiPriority="61"/>
-    <w:lsdException w:name="Light Grid Accent 4" w:uiPriority="62"/>
-    <w:lsdException w:name="Medium Shading 1 Accent 4" w:uiPriority="63"/>
-    <w:lsdException w:name="Medium Shading 2 Accent 4" w:uiPriority="64"/>
-    <w:lsdException w:name="Medium List 1 Accent 4" w:uiPriority="65"/>
-    <w:lsdException w:name="Medium List 2 Accent 4" w:uiPriority="66"/>
-    <w:lsdException w:name="Medium Grid 1 Accent 4" w:uiPriority="67"/>
-    <w:lsdException w:name="Medium Grid 2 Accent 4" w:uiPriority="68"/>
-    <w:lsdException w:name="Medium Grid 3 Accent 4" w:uiPriority="69"/>
-    <w:lsdException w:name="Dark List Accent 4" w:uiPriority="70"/>
-    <w:lsdException w:name="Colorful Shading Accent 4" w:uiPriority="71"/>
-    <w:lsdException w:name="Colorful List Accent 4" w:uiPriority="72"/>
-    <w:lsdException w:name="Colorful Grid Accent 4" w:uiPriority="73"/>
-    <w:lsdException w:name="Light Shading Accent 5" w:uiPriority="60"/>
-    <w:lsdException w:name="Light List Accent 5" w:uiPriority="61"/>
-    <w:lsdException w:name="Light Grid Accent 5" w:uiPriority="62"/>
-    <w:lsdException w:name="Medium Shading 1 Accent 5" w:uiPriority="63"/>
-    <w:lsdException w:name="Medium Shading 2 Accent 5" w:uiPriority="64"/>
-    <w:lsdException w:name="Medium List 1 Accent 5" w:uiPriority="65"/>
-    <w:lsdException w:name="Medium List 2 Accent 5" w:uiPriority="66"/>
-    <w:lsdException w:name="Medium Grid 1 Accent 5" w:uiPriority="67"/>
-    <w:lsdException w:name="Medium Grid 2 Accent 5" w:uiPriority="68"/>
-    <w:lsdException w:name="Medium Grid 3 Accent 5" w:uiPriority="69"/>
-    <w:lsdException w:name="Dark List Accent 5" w:uiPriority="70"/>
-    <w:lsdException w:name="Colorful Shading Accent 5" w:uiPriority="71"/>
-    <w:lsdException w:name="Colorful List Accent 5" w:uiPriority="72"/>
-    <w:lsdException w:name="Colorful Grid Accent 5" w:uiPriority="73"/>
-    <w:lsdException w:name="Light Shading Accent 6" w:uiPriority="60"/>
-    <w:lsdException w:name="Light List Accent 6" w:uiPriority="61"/>
-    <w:lsdException w:name="Light Grid Accent 6" w:uiPriority="62"/>
-    <w:lsdException w:name="Medium Shading 1 Accent 6" w:uiPriority="63"/>
-    <w:lsdException w:name="Medium Shading 2 Accent 6" w:uiPriority="64"/>
-    <w:lsdException w:name="Medium List 1 Accent 6" w:uiPriority="65"/>
-    <w:lsdException w:name="Medium List 2 Accent 6" w:uiPriority="66"/>
-    <w:lsdException w:name="Medium Grid 1 Accent 6" w:uiPriority="67"/>
-    <w:lsdException w:name="Medium Grid 2 Accent 6" w:uiPriority="68"/>
-    <w:lsdException w:name="Medium Grid 3 Accent 6" w:uiPriority="69"/>
-    <w:lsdException w:name="Dark List Accent 6" w:uiPriority="70"/>
-    <w:lsdException w:name="Colorful Shading Accent 6" w:uiPriority="71"/>
-    <w:lsdException w:name="Colorful List Accent 6" w:uiPriority="72"/>
-    <w:lsdException w:name="Colorful Grid Accent 6" w:uiPriority="73"/>
-    <w:lsdException w:name="Subtle Emphasis" w:uiPriority="19" w:qFormat="1"/>
-    <w:lsdException w:name="Intense Emphasis" w:uiPriority="21" w:qFormat="1"/>
-    <w:lsdException w:name="Subtle Reference" w:uiPriority="31" w:qFormat="1"/>
-    <w:lsdException w:name="Intense Reference" w:uiPriority="32" w:qFormat="1"/>
-    <w:lsdException w:name="Book Title" w:uiPriority="33" w:qFormat="1"/>
-    <w:lsdException w:name="Bibliography" w:semiHidden="1" w:uiPriority="37" w:unhideWhenUsed="1"/>
-    <w:lsdException w:name="TOC Heading" w:semiHidden="1" w:uiPriority="39" w:unhideWhenUsed="1" w:qFormat="1"/>
-    <w:lsdException w:name="Plain Table 1" w:uiPriority="41"/>
-    <w:lsdException w:name="Plain Table 2" w:uiPriority="42"/>
-    <w:lsdException w:name="Plain Table 3" w:uiPriority="43"/>
-    <w:lsdException w:name="Plain Table 4" w:uiPriority="44"/>
-    <w:lsdException w:name="Plain Table 5" w:uiPriority="45"/>
-    <w:lsdException w:name="Grid Table Light" w:uiPriority="40"/>
-    <w:lsdException w:name="Grid Table 1 Light" w:uiPriority="46"/>
-    <w:lsdException w:name="Grid Table 2" w:uiPriority="47"/>
-    <w:lsdException w:name="Grid Table 3" w:uiPriority="48"/>
-    <w:lsdException w:name="Grid Table 4" w:uiPriority="49"/>
-    <w:lsdException w:name="Grid Table 5 Dark" w:uiPriority="50"/>
-    <w:lsdException w:name="Grid Table 6 Colorful" w:uiPriority="51"/>
-    <w:lsdException w:name="Grid Table 7 Colorful" w:uiPriority="52"/>
-    <w:lsdException w:name="Grid Table 1 Light Accent 1" w:uiPriority="46"/>
-    <w:lsdException w:name="Grid Table 2 Accent 1" w:uiPriority="47"/>
-    <w:lsdException w:name="Grid Table 3 Accent 1" w:uiPriority="48"/>
-    <w:lsdException w:name="Grid Table 4 Accent 1" w:uiPriority="49"/>
-    <w:lsdException w:name="Grid Table 5 Dark Accent 1" w:uiPriority="50"/>
-    <w:lsdException w:name="Grid Table 6 Colorful Accent 1" w:uiPriority="51"/>
-    <w:lsdException w:name="Grid Table 7 Colorful Accent 1" w:uiPriority="52"/>
-    <w:lsdException w:name="Grid Table 1 Light Accent 2" w:uiPriority="46"/>
-    <w:lsdException w:name="Grid Table 2 Accent 2" w:uiPriority="47"/>
-    <w:lsdException w:name="Grid Table 3 Accent 2" w:uiPriority="48"/>
-    <w:lsdException w:name="Grid Table 4 Accent 2" w:uiPriority="49"/>
-    <w:lsdException w:name="Grid Table 5 Dark Accent 2" w:uiPriority="50"/>
-    <w:lsdException w:name="Grid Table 6 Colorful Accent 2" w:uiPriority="51"/>
-    <w:lsdException w:name="Grid Table 7 Colorful Accent 2" w:uiPriority="52"/>
-    <w:lsdException w:name="Grid Table 1 Light Accent 3" w:uiPriority="46"/>
-    <w:lsdException w:name="Grid Table 2 Accent 3" w:uiPriority="47"/>
-    <w:lsdException w:name="Grid Table 3 Accent 3" w:uiPriority="48"/>
-    <w:lsdException w:name="Grid Table 4 Accent 3" w:uiPriority="49"/>
-    <w:lsdException w:name="Grid Table 5 Dark Accent 3" w:uiPriority="50"/>
-    <w:lsdException w:name="Grid Table 6 Colorful Accent 3" w:uiPriority="51"/>
-    <w:lsdException w:name="Grid Table 7 Colorful Accent 3" w:uiPriority="52"/>
-    <w:lsdException w:name="Grid Table 1 Light Accent 4" w:uiPriority="46"/>
-    <w:lsdException w:name="Grid Table 2 Accent 4" w:uiPriority="47"/>
-    <w:lsdException w:name="Grid Table 3 Accent 4" w:uiPriority="48"/>
-    <w:lsdException w:name="Grid Table 4 Accent 4" w:uiPriority="49"/>
-    <w:lsdException w:name="Grid Table 5 Dark Accent 4" w:uiPriority="50"/>
-    <w:lsdException w:name="Grid Table 6 Colorful Accent 4" w:uiPriority="51"/>
-    <w:lsdException w:name="Grid Table 7 Colorful Accent 4" w:uiPriority="52"/>
-    <w:lsdException w:name="Grid Table 1 Light Accent 5" w:uiPriority="46"/>
-    <w:lsdException w:name="Grid Table 2 Accent 5" w:uiPriority="47"/>
-    <w:lsdException w:name="Grid Table 3 Accent 5" w:uiPriority="48"/>
-    <w:lsdException w:name="Grid Table 4 Accent 5" w:uiPriority="49"/>
-    <w:lsdException w:name="Grid Table 5 Dark Accent 5" w:uiPriority="50"/>
-    <w:lsdException w:name="Grid Table 6 Colorful Accent 5" w:uiPriority="51"/>
-    <w:lsdException w:name="Grid Table 7 Colorful Accent 5" w:uiPriority="52"/>
-    <w:lsdException w:name="Grid Table 1 Light Accent 6" w:uiPriority="46"/>
-    <w:lsdException w:name="Grid Table 2 Accent 6" w:uiPriority="47"/>
-    <w:lsdException w:name="Grid Table 3 Accent 6" w:uiPriority="48"/>
-    <w:lsdException w:name="Grid Table 4 Accent 6" w:uiPriority="49"/>
-    <w:lsdException w:name="Grid Table 5 Dark Accent 6" w:uiPriority="50"/>
-    <w:lsdException w:name="Grid Table 6 Colorful Accent 6" w:uiPriority="51"/>
-    <w:lsdException w:name="Grid Table 7 Colorful Accent 6" w:uiPriority="52"/>
-    <w:lsdException w:name="List Table 1 Light" w:uiPriority="46"/>
-    <w:lsdException w:name="List Table 2" w:uiPriority="47"/>
-    <w:lsdException w:name="List Table 3" w:uiPriority="48"/>
-    <w:lsdException w:name="List Table 4" w:uiPriority="49"/>
-    <w:lsdException w:name="List Table 5 Dark" w:uiPriority="50"/>
-    <w:lsdException w:name="List Table 6 Colorful" w:uiPriority="51"/>
-    <w:lsdException w:name="List Table 7 Colorful" w:uiPriority="52"/>
-    <w:lsdException w:name="List Table 1 Light Accent 1" w:uiPriority="46"/>
-    <w:lsdException w:name="List Table 2 Accent 1" w:uiPriority="47"/>
-    <w:lsdException w:name="List Table 3 Accent 1" w:uiPriority="48"/>
-    <w:lsdException w:name="List Table 4 Accent 1" w:uiPriority="49"/>
-    <w:lsdException w:name="List Table 5 Dark Accent 1" w:uiPriority="50"/>
-    <w:lsdException w:name="List Table 6 Colorful Accent 1" w:uiPriority="51"/>
-    <w:lsdException w:name="List Table 7 Colorful Accent 1" w:uiPriority="52"/>
-    <w:lsdException w:name="List Table 1 Light Accent 2" w:uiPriority="46"/>
-    <w:lsdException w:name="List Table 2 Accent 2" w:uiPriority="47"/>
-    <w:lsdException w:name="List Table 3 Accent 2" w:uiPriority="48"/>
-    <w:lsdException w:name="List Table 4 Accent 2" w:uiPriority="49"/>
-    <w:lsdException w:name="List Table 5 Dark Accent 2" w:uiPriority="50"/>
-    <w:lsdException w:name="List Table 6 Colorful Accent 2" w:uiPriority="51"/>
-    <w:lsdException w:name="List Table 7 Colorful Accent 2" w:uiPriority="52"/>
-    <w:lsdException w:name="List Table 1 Light Accent 3" w:uiPriority="46"/>
-    <w:lsdException w:name="List Table 2 Accent 3" w:uiPriority="47"/>
-    <w:lsdException w:name="List Table 3 Accent 3" w:uiPriority="48"/>
-    <w:lsdException w:name="List Table 4 Accent 3" w:uiPriority="49"/>
-    <w:lsdException w:name="List Table 5 Dark Accent 3" w:uiPriority="50"/>
-    <w:lsdException w:name="List Table 6 Colorful Accent 3" w:uiPriority="51"/>
-    <w:lsdException w:name="List Table 7 Colorful Accent 3" w:uiPriority="52"/>
-    <w:lsdException w:name="List Table 1 Light Accent 4" w:uiPriority="46"/>
-    <w:lsdException w:name="List Table 2 Accent 4" w:uiPriority="47"/>
-    <w:lsdException w:name="List Table 3 Accent 4" w:uiPriority="48"/>
-    <w:lsdException w:name="List Table 4 Accent 4" w:uiPriority="49"/>
-    <w:lsdException w:name="List Table 5 Dark Accent 4" w:uiPriority="50"/>
-    <w:lsdException w:name="List Table 6 Colorful Accent 4" w:uiPriority="51"/>
-    <w:lsdException w:name="List Table 7 Colorful Accent 4" w:uiPriority="52"/>
-    <w:lsdException w:name="List Table 1 Light Accent 5" w:uiPriority="46"/>
-    <w:lsdException w:name="List Table 2 Accent 5" w:uiPriority="47"/>
-    <w:lsdException w:name="List Table 3 Accent 5" w:uiPriority="48"/>
-    <w:lsdException w:name="List Table 4 Accent 5" w:uiPriority="49"/>
-    <w:lsdException w:name="List Table 5 Dark Accent 5" w:uiPriority="50"/>
-    <w:lsdException w:name="List Table 6 Colorful Accent 5" w:uiPriority="51"/>
-    <w:lsdException w:name="List Table 7 Colorful Accent 5" w:uiPriority="52"/>
-    <w:lsdException w:name="List Table 1 Light Accent 6" w:uiPriority="46"/>
-    <w:lsdException w:name="List Table 2 Accent 6" w:uiPriority="47"/>
-    <w:lsdException w:name="List Table 3 Accent 6" w:uiPriority="48"/>
-    <w:lsdException w:name="List Table 4 Accent 6" w:uiPriority="49"/>
-    <w:lsdException w:name="List Table 5 Dark Accent 6" w:uiPriority="50"/>
-    <w:lsdException w:name="List Table 6 Colorful Accent 6" w:uiPriority="51"/>
-    <w:lsdException w:name="List Table 7 Colorful Accent 6" w:uiPriority="52"/>
+  <w:latentStyles w:defLockedState="0" w:defUIPriority="99" w:defSemiHidden="1" w:defUnhideWhenUsed="1" w:defQFormat="0" w:count="276">
+    <w:lsdException w:name="Normal" w:semiHidden="0" w:uiPriority="0" w:unhideWhenUsed="0" w:qFormat="1"/>
+    <w:lsdException w:name="heading 1" w:semiHidden="0" w:uiPriority="9" w:unhideWhenUsed="0" w:qFormat="1"/>
+    <w:lsdException w:name="heading 2" w:uiPriority="9" w:qFormat="1"/>
+    <w:lsdException w:name="heading 3" w:uiPriority="9" w:qFormat="1"/>
+    <w:lsdException w:name="heading 4" w:uiPriority="9" w:qFormat="1"/>
+    <w:lsdException w:name="heading 5" w:uiPriority="9" w:qFormat="1"/>
+    <w:lsdException w:name="heading 6" w:uiPriority="9" w:qFormat="1"/>
+    <w:lsdException w:name="heading 7" w:uiPriority="9" w:qFormat="1"/>
+    <w:lsdException w:name="heading 8" w:uiPriority="9" w:qFormat="1"/>
+    <w:lsdException w:name="heading 9" w:uiPriority="9" w:qFormat="1"/>
+    <w:lsdException w:name="toc 1" w:uiPriority="39"/>
+    <w:lsdException w:name="toc 2" w:uiPriority="39"/>
+    <w:lsdException w:name="toc 3" w:uiPriority="39"/>
+    <w:lsdException w:name="toc 4" w:uiPriority="39"/>
+    <w:lsdException w:name="toc 5" w:uiPriority="39"/>
+    <w:lsdException w:name="toc 6" w:uiPriority="39"/>
+    <w:lsdException w:name="toc 7" w:uiPriority="39"/>
+    <w:lsdException w:name="toc 8" w:uiPriority="39"/>
+    <w:lsdException w:name="toc 9" w:uiPriority="39"/>
+    <w:lsdException w:name="caption" w:uiPriority="35" w:qFormat="1"/>
+    <w:lsdException w:name="Title" w:semiHidden="0" w:uiPriority="10" w:unhideWhenUsed="0" w:qFormat="1"/>
+    <w:lsdException w:name="Default Paragraph Font" w:uiPriority="1"/>
+    <w:lsdException w:name="Subtitle" w:semiHidden="0" w:uiPriority="11" w:unhideWhenUsed="0" w:qFormat="1"/>
+    <w:lsdException w:name="Strong" w:semiHidden="0" w:uiPriority="22" w:unhideWhenUsed="0" w:qFormat="1"/>
+    <w:lsdException w:name="Emphasis" w:semiHidden="0" w:uiPriority="20" w:unhideWhenUsed="0" w:qFormat="1"/>
+    <w:lsdException w:name="Table Grid" w:semiHidden="0" w:uiPriority="39" w:unhideWhenUsed="0"/>
+    <w:lsdException w:name="Note Level 1" w:semiHidden="0" w:unhideWhenUsed="0"/>
+    <w:lsdException w:name="Note Level 2" w:semiHidden="0" w:unhideWhenUsed="0"/>
+    <w:lsdException w:name="Note Level 3" w:semiHidden="0" w:unhideWhenUsed="0"/>
+    <w:lsdException w:name="Note Level 4" w:semiHidden="0" w:unhideWhenUsed="0"/>
+    <w:lsdException w:name="Note Level 5" w:semiHidden="0" w:unhideWhenUsed="0"/>
+    <w:lsdException w:name="Note Level 6" w:semiHidden="0" w:unhideWhenUsed="0"/>
+    <w:lsdException w:name="Note Level 7" w:semiHidden="0" w:unhideWhenUsed="0"/>
+    <w:lsdException w:name="Note Level 8" w:semiHidden="0" w:unhideWhenUsed="0"/>
+    <w:lsdException w:name="Note Level 9" w:semiHidden="0" w:unhideWhenUsed="0"/>
+    <w:lsdException w:name="Placeholder Text" w:unhideWhenUsed="0"/>
+    <w:lsdException w:name="No Spacing" w:semiHidden="0" w:uiPriority="1" w:unhideWhenUsed="0" w:qFormat="1"/>
+    <w:lsdException w:name="Light Shading" w:semiHidden="0" w:uiPriority="60" w:unhideWhenUsed="0"/>
+    <w:lsdException w:name="Light List" w:semiHidden="0" w:uiPriority="61" w:unhideWhenUsed="0"/>
+    <w:lsdException w:name="Light Grid" w:semiHidden="0" w:uiPriority="62" w:unhideWhenUsed="0"/>
+    <w:lsdException w:name="Medium Shading 1" w:semiHidden="0" w:uiPriority="63" w:unhideWhenUsed="0"/>
+    <w:lsdException w:name="Medium Shading 2" w:semiHidden="0" w:uiPriority="64" w:unhideWhenUsed="0"/>
+    <w:lsdException w:name="Medium List 1" w:semiHidden="0" w:uiPriority="65" w:unhideWhenUsed="0"/>
+    <w:lsdException w:name="Medium List 2" w:semiHidden="0" w:uiPriority="66" w:unhideWhenUsed="0"/>
+    <w:lsdException w:name="Medium Grid 1" w:semiHidden="0" w:uiPriority="67" w:unhideWhenUsed="0"/>
+    <w:lsdException w:name="Medium Grid 2" w:semiHidden="0" w:uiPriority="68" w:unhideWhenUsed="0"/>
+    <w:lsdException w:name="Medium Grid 3" w:semiHidden="0" w:uiPriority="69" w:unhideWhenUsed="0"/>
+    <w:lsdException w:name="Dark List" w:semiHidden="0" w:uiPriority="70" w:unhideWhenUsed="0"/>
+    <w:lsdException w:name="Colorful Shading" w:semiHidden="0" w:uiPriority="71" w:unhideWhenUsed="0"/>
+    <w:lsdException w:name="Colorful List" w:semiHidden="0" w:uiPriority="72" w:unhideWhenUsed="0"/>
+    <w:lsdException w:name="Colorful Grid" w:semiHidden="0" w:uiPriority="73" w:unhideWhenUsed="0"/>
+    <w:lsdException w:name="Light Shading Accent 1" w:semiHidden="0" w:uiPriority="60" w:unhideWhenUsed="0"/>
+    <w:lsdException w:name="Light List Accent 1" w:semiHidden="0" w:uiPriority="61" w:unhideWhenUsed="0"/>
+    <w:lsdException w:name="Light Grid Accent 1" w:semiHidden="0" w:uiPriority="62" w:unhideWhenUsed="0"/>
+    <w:lsdException w:name="Medium Shading 1 Accent 1" w:semiHidden="0" w:uiPriority="63" w:unhideWhenUsed="0"/>
+    <w:lsdException w:name="Medium Shading 2 Accent 1" w:semiHidden="0" w:uiPriority="64" w:unhideWhenUsed="0"/>
+    <w:lsdException w:name="Medium List 1 Accent 1" w:semiHidden="0" w:uiPriority="65" w:unhideWhenUsed="0"/>
+    <w:lsdException w:name="Revision" w:unhideWhenUsed="0"/>
+    <w:lsdException w:name="List Paragraph" w:semiHidden="0" w:uiPriority="34" w:unhideWhenUsed="0" w:qFormat="1"/>
+    <w:lsdException w:name="Quote" w:semiHidden="0" w:uiPriority="29" w:unhideWhenUsed="0" w:qFormat="1"/>
+    <w:lsdException w:name="Intense Quote" w:semiHidden="0" w:uiPriority="30" w:unhideWhenUsed="0" w:qFormat="1"/>
+    <w:lsdException w:name="Medium List 2 Accent 1" w:semiHidden="0" w:uiPriority="66" w:unhideWhenUsed="0"/>
+    <w:lsdException w:name="Medium Grid 1 Accent 1" w:semiHidden="0" w:uiPriority="67" w:unhideWhenUsed="0"/>
+    <w:lsdException w:name="Medium Grid 2 Accent 1" w:semiHidden="0" w:uiPriority="68" w:unhideWhenUsed="0"/>
+    <w:lsdException w:name="Medium Grid 3 Accent 1" w:semiHidden="0" w:uiPriority="69" w:unhideWhenUsed="0"/>
+    <w:lsdException w:name="Dark List Accent 1" w:semiHidden="0" w:uiPriority="70" w:unhideWhenUsed="0"/>
+    <w:lsdException w:name="Colorful Shading Accent 1" w:semiHidden="0" w:uiPriority="71" w:unhideWhenUsed="0"/>
+    <w:lsdException w:name="Colorful List Accent 1" w:semiHidden="0" w:uiPriority="72" w:unhideWhenUsed="0"/>
+    <w:lsdException w:name="Colorful Grid Accent 1" w:semiHidden="0" w:uiPriority="73" w:unhideWhenUsed="0"/>
+    <w:lsdException w:name="Light Shading Accent 2" w:semiHidden="0" w:uiPriority="60" w:unhideWhenUsed="0"/>
+    <w:lsdException w:name="Light List Accent 2" w:semiHidden="0" w:uiPriority="61" w:unhideWhenUsed="0"/>
+    <w:lsdException w:name="Light Grid Accent 2" w:semiHidden="0" w:uiPriority="62" w:unhideWhenUsed="0"/>
+    <w:lsdException w:name="Medium Shading 1 Accent 2" w:semiHidden="0" w:uiPriority="63" w:unhideWhenUsed="0"/>
+    <w:lsdException w:name="Medium Shading 2 Accent 2" w:semiHidden="0" w:uiPriority="64" w:unhideWhenUsed="0"/>
+    <w:lsdException w:name="Medium List 1 Accent 2" w:semiHidden="0" w:uiPriority="65" w:unhideWhenUsed="0"/>
+    <w:lsdException w:name="Medium List 2 Accent 2" w:semiHidden="0" w:uiPriority="66" w:unhideWhenUsed="0"/>
+    <w:lsdException w:name="Medium Grid 1 Accent 2" w:semiHidden="0" w:uiPriority="67" w:unhideWhenUsed="0"/>
+    <w:lsdException w:name="Medium Grid 2 Accent 2" w:semiHidden="0" w:uiPriority="68" w:unhideWhenUsed="0"/>
+    <w:lsdException w:name="Medium Grid 3 Accent 2" w:semiHidden="0" w:uiPriority="69" w:unhideWhenUsed="0"/>
+    <w:lsdException w:name="Dark List Accent 2" w:semiHidden="0" w:uiPriority="70" w:unhideWhenUsed="0"/>
+    <w:lsdException w:name="Colorful Shading Accent 2" w:semiHidden="0" w:uiPriority="71" w:unhideWhenUsed="0"/>
+    <w:lsdException w:name="Colorful List Accent 2" w:semiHidden="0" w:uiPriority="72" w:unhideWhenUsed="0"/>
+    <w:lsdException w:name="Colorful Grid Accent 2" w:semiHidden="0" w:uiPriority="73" w:unhideWhenUsed="0"/>
+    <w:lsdException w:name="Light Shading Accent 3" w:semiHidden="0" w:uiPriority="60" w:unhideWhenUsed="0"/>
+    <w:lsdException w:name="Light List Accent 3" w:semiHidden="0" w:uiPriority="61" w:unhideWhenUsed="0"/>
+    <w:lsdException w:name="Light Grid Accent 3" w:semiHidden="0" w:uiPriority="62" w:unhideWhenUsed="0"/>
+    <w:lsdException w:name="Medium Shading 1 Accent 3" w:semiHidden="0" w:uiPriority="63" w:unhideWhenUsed="0"/>
+    <w:lsdException w:name="Medium Shading 2 Accent 3" w:semiHidden="0" w:uiPriority="64" w:unhideWhenUsed="0"/>
+    <w:lsdException w:name="Medium List 1 Accent 3" w:semiHidden="0" w:uiPriority="65" w:unhideWhenUsed="0"/>
+    <w:lsdException w:name="Medium List 2 Accent 3" w:semiHidden="0" w:uiPriority="66" w:unhideWhenUsed="0"/>
+    <w:lsdException w:name="Medium Grid 1 Accent 3" w:semiHidden="0" w:uiPriority="67" w:unhideWhenUsed="0"/>
+    <w:lsdException w:name="Medium Grid 2 Accent 3" w:semiHidden="0" w:uiPriority="68" w:unhideWhenUsed="0"/>
+    <w:lsdException w:name="Medium Grid 3 Accent 3" w:semiHidden="0" w:uiPriority="69" w:unhideWhenUsed="0"/>
+    <w:lsdException w:name="Dark List Accent 3" w:semiHidden="0" w:uiPriority="70" w:unhideWhenUsed="0"/>
+    <w:lsdException w:name="Colorful Shading Accent 3" w:semiHidden="0" w:uiPriority="71" w:unhideWhenUsed="0"/>
+    <w:lsdException w:name="Colorful List Accent 3" w:semiHidden="0" w:uiPriority="72" w:unhideWhenUsed="0"/>
+    <w:lsdException w:name="Colorful Grid Accent 3" w:semiHidden="0" w:uiPriority="73" w:unhideWhenUsed="0"/>
+    <w:lsdException w:name="Light Shading Accent 4" w:semiHidden="0" w:uiPriority="60" w:unhideWhenUsed="0"/>
+    <w:lsdException w:name="Light List Accent 4" w:semiHidden="0" w:uiPriority="61" w:unhideWhenUsed="0"/>
+    <w:lsdException w:name="Light Grid Accent 4" w:semiHidden="0" w:uiPriority="62" w:unhideWhenUsed="0"/>
+    <w:lsdException w:name="Medium Shading 1 Accent 4" w:semiHidden="0" w:uiPriority="63" w:unhideWhenUsed="0"/>
+    <w:lsdException w:name="Medium Shading 2 Accent 4" w:semiHidden="0" w:uiPriority="64" w:unhideWhenUsed="0"/>
+    <w:lsdException w:name="Medium List 1 Accent 4" w:semiHidden="0" w:uiPriority="65" w:unhideWhenUsed="0"/>
+    <w:lsdException w:name="Medium List 2 Accent 4" w:semiHidden="0" w:uiPriority="66" w:unhideWhenUsed="0"/>
+    <w:lsdException w:name="Medium Grid 1 Accent 4" w:semiHidden="0" w:uiPriority="67" w:unhideWhenUsed="0"/>
+    <w:lsdException w:name="Medium Grid 2 Accent 4" w:semiHidden="0" w:uiPriority="68" w:unhideWhenUsed="0"/>
+    <w:lsdException w:name="Medium Grid 3 Accent 4" w:semiHidden="0" w:uiPriority="69" w:unhideWhenUsed="0"/>
+    <w:lsdException w:name="Dark List Accent 4" w:semiHidden="0" w:uiPriority="70" w:unhideWhenUsed="0"/>
+    <w:lsdException w:name="Colorful Shading Accent 4" w:semiHidden="0" w:uiPriority="71" w:unhideWhenUsed="0"/>
+    <w:lsdException w:name="Colorful List Accent 4" w:semiHidden="0" w:uiPriority="72" w:unhideWhenUsed="0"/>
+    <w:lsdException w:name="Colorful Grid Accent 4" w:semiHidden="0" w:uiPriority="73" w:unhideWhenUsed="0"/>
+    <w:lsdException w:name="Light Shading Accent 5" w:semiHidden="0" w:uiPriority="60" w:unhideWhenUsed="0"/>
+    <w:lsdException w:name="Light List Accent 5" w:semiHidden="0" w:uiPriority="61" w:unhideWhenUsed="0"/>
+    <w:lsdException w:name="Light Grid Accent 5" w:semiHidden="0" w:uiPriority="62" w:unhideWhenUsed="0"/>
+    <w:lsdException w:name="Medium Shading 1 Accent 5" w:semiHidden="0" w:uiPriority="63" w:unhideWhenUsed="0"/>
+    <w:lsdException w:name="Medium Shading 2 Accent 5" w:semiHidden="0" w:uiPriority="64" w:unhideWhenUsed="0"/>
+    <w:lsdException w:name="Medium List 1 Accent 5" w:semiHidden="0" w:uiPriority="65" w:unhideWhenUsed="0"/>
+    <w:lsdException w:name="Medium List 2 Accent 5" w:semiHidden="0" w:uiPriority="66" w:unhideWhenUsed="0"/>
+    <w:lsdException w:name="Medium Grid 1 Accent 5" w:semiHidden="0" w:uiPriority="67" w:unhideWhenUsed="0"/>
+    <w:lsdException w:name="Medium Grid 2 Accent 5" w:semiHidden="0" w:uiPriority="68" w:unhideWhenUsed="0"/>
+    <w:lsdException w:name="Medium Grid 3 Accent 5" w:semiHidden="0" w:uiPriority="69" w:unhideWhenUsed="0"/>
+    <w:lsdException w:name="Dark List Accent 5" w:semiHidden="0" w:uiPriority="70" w:unhideWhenUsed="0"/>
+    <w:lsdException w:name="Colorful Shading Accent 5" w:semiHidden="0" w:uiPriority="71" w:unhideWhenUsed="0"/>
+    <w:lsdException w:name="Colorful List Accent 5" w:semiHidden="0" w:uiPriority="72" w:unhideWhenUsed="0"/>
+    <w:lsdException w:name="Colorful Grid Accent 5" w:semiHidden="0" w:uiPriority="73" w:unhideWhenUsed="0"/>
+    <w:lsdException w:name="Light Shading Accent 6" w:semiHidden="0" w:uiPriority="60" w:unhideWhenUsed="0"/>
+    <w:lsdException w:name="Light List Accent 6" w:semiHidden="0" w:uiPriority="61" w:unhideWhenUsed="0"/>
+    <w:lsdException w:name="Light Grid Accent 6" w:semiHidden="0" w:uiPriority="62" w:unhideWhenUsed="0"/>
+    <w:lsdException w:name="Medium Shading 1 Accent 6" w:semiHidden="0" w:uiPriority="63" w:unhideWhenUsed="0"/>
+    <w:lsdException w:name="Medium Shading 2 Accent 6" w:semiHidden="0" w:uiPriority="64" w:unhideWhenUsed="0"/>
+    <w:lsdException w:name="Medium List 1 Accent 6" w:semiHidden="0" w:uiPriority="65" w:unhideWhenUsed="0"/>
+    <w:lsdException w:name="Medium List 2 Accent 6" w:semiHidden="0" w:uiPriority="66" w:unhideWhenUsed="0"/>
+    <w:lsdException w:name="Medium Grid 1 Accent 6" w:semiHidden="0" w:uiPriority="67" w:unhideWhenUsed="0"/>
+    <w:lsdException w:name="Medium Grid 2 Accent 6" w:semiHidden="0" w:uiPriority="68" w:unhideWhenUsed="0"/>
+    <w:lsdException w:name="Medium Grid 3 Accent 6" w:semiHidden="0" w:uiPriority="69" w:unhideWhenUsed="0"/>
+    <w:lsdException w:name="Dark List Accent 6" w:semiHidden="0" w:uiPriority="70" w:unhideWhenUsed="0"/>
+    <w:lsdException w:name="Colorful Shading Accent 6" w:semiHidden="0" w:uiPriority="71" w:unhideWhenUsed="0"/>
+    <w:lsdException w:name="Colorful List Accent 6" w:semiHidden="0" w:uiPriority="72" w:unhideWhenUsed="0"/>
+    <w:lsdException w:name="Colorful Grid Accent 6" w:semiHidden="0" w:uiPriority="73" w:unhideWhenUsed="0"/>
+    <w:lsdException w:name="Subtle Emphasis" w:semiHidden="0" w:uiPriority="19" w:unhideWhenUsed="0" w:qFormat="1"/>
+    <w:lsdException w:name="Intense Emphasis" w:semiHidden="0" w:uiPriority="21" w:unhideWhenUsed="0" w:qFormat="1"/>
+    <w:lsdException w:name="Subtle Reference" w:semiHidden="0" w:uiPriority="31" w:unhideWhenUsed="0" w:qFormat="1"/>
+    <w:lsdException w:name="Intense Reference" w:semiHidden="0" w:uiPriority="32" w:unhideWhenUsed="0" w:qFormat="1"/>
+    <w:lsdException w:name="Book Title" w:semiHidden="0" w:uiPriority="33" w:unhideWhenUsed="0" w:qFormat="1"/>
+    <w:lsdException w:name="Bibliography" w:uiPriority="37"/>
+    <w:lsdException w:name="TOC Heading" w:uiPriority="39" w:qFormat="1"/>
   </w:latentStyles>
   <w:style w:type="paragraph" w:default="1" w:styleId="Normal">
     <w:name w:val="Normal"/>
@@ -3889,6 +3705,508 @@
     <w:rPr>
       <w:color w:val="0563C1" w:themeColor="hyperlink"/>
       <w:u w:val="single"/>
+    </w:rPr>
+  </w:style>
+  <w:style w:type="paragraph" w:styleId="BalloonText">
+    <w:name w:val="Balloon Text"/>
+    <w:basedOn w:val="Normal"/>
+    <w:link w:val="BalloonTextChar"/>
+    <w:uiPriority w:val="99"/>
+    <w:semiHidden/>
+    <w:unhideWhenUsed/>
+    <w:rsid w:val="00315DAD"/>
+    <w:pPr>
+      <w:spacing w:after="0" w:line="240" w:lineRule="auto"/>
+    </w:pPr>
+    <w:rPr>
+      <w:rFonts w:ascii="Lucida Grande" w:hAnsi="Lucida Grande"/>
+      <w:sz w:val="18"/>
+      <w:szCs w:val="18"/>
+    </w:rPr>
+  </w:style>
+  <w:style w:type="character" w:customStyle="1" w:styleId="BalloonTextChar">
+    <w:name w:val="Balloon Text Char"/>
+    <w:basedOn w:val="DefaultParagraphFont"/>
+    <w:link w:val="BalloonText"/>
+    <w:uiPriority w:val="99"/>
+    <w:semiHidden/>
+    <w:rsid w:val="00315DAD"/>
+    <w:rPr>
+      <w:rFonts w:ascii="Lucida Grande" w:hAnsi="Lucida Grande"/>
+      <w:sz w:val="18"/>
+      <w:szCs w:val="18"/>
+    </w:rPr>
+  </w:style>
+</w:styles>
+</file>
+
+<file path=word/stylesWithEffects.xml><?xml version="1.0" encoding="utf-8"?>
+<w:styles xmlns:wpc="http://schemas.microsoft.com/office/word/2010/wordprocessingCanvas" xmlns:mo="http://schemas.microsoft.com/office/mac/office/2008/main" xmlns:mc="http://schemas.openxmlformats.org/markup-compatibility/2006" xmlns:mv="urn:schemas-microsoft-com:mac:vml" xmlns:o="urn:schemas-microsoft-com:office:office" xmlns:r="http://schemas.openxmlformats.org/officeDocument/2006/relationships" xmlns:m="http://schemas.openxmlformats.org/officeDocument/2006/math" xmlns:v="urn:schemas-microsoft-com:vml" xmlns:wp14="http://schemas.microsoft.com/office/word/2010/wordprocessingDrawing" xmlns:wp="http://schemas.openxmlformats.org/drawingml/2006/wordprocessingDrawing" xmlns:w10="urn:schemas-microsoft-com:office:word" xmlns:w="http://schemas.openxmlformats.org/wordprocessingml/2006/main" xmlns:w14="http://schemas.microsoft.com/office/word/2010/wordml" xmlns:wpg="http://schemas.microsoft.com/office/word/2010/wordprocessingGroup" xmlns:wpi="http://schemas.microsoft.com/office/word/2010/wordprocessingInk" xmlns:wne="http://schemas.microsoft.com/office/word/2006/wordml" xmlns:wps="http://schemas.microsoft.com/office/word/2010/wordprocessingShape" mc:Ignorable="w14 wp14">
+  <w:docDefaults>
+    <w:rPrDefault>
+      <w:rPr>
+        <w:rFonts w:asciiTheme="minorHAnsi" w:eastAsiaTheme="minorHAnsi" w:hAnsiTheme="minorHAnsi" w:cstheme="minorBidi"/>
+        <w:sz w:val="22"/>
+        <w:szCs w:val="22"/>
+        <w:lang w:val="en-US" w:eastAsia="en-US" w:bidi="ar-SA"/>
+      </w:rPr>
+    </w:rPrDefault>
+    <w:pPrDefault>
+      <w:pPr>
+        <w:spacing w:after="160" w:line="259" w:lineRule="auto"/>
+      </w:pPr>
+    </w:pPrDefault>
+  </w:docDefaults>
+  <w:latentStyles w:defLockedState="0" w:defUIPriority="99" w:defSemiHidden="1" w:defUnhideWhenUsed="1" w:defQFormat="0" w:count="276">
+    <w:lsdException w:name="Normal" w:semiHidden="0" w:uiPriority="0" w:unhideWhenUsed="0" w:qFormat="1"/>
+    <w:lsdException w:name="heading 1" w:semiHidden="0" w:uiPriority="9" w:unhideWhenUsed="0" w:qFormat="1"/>
+    <w:lsdException w:name="heading 2" w:uiPriority="9" w:qFormat="1"/>
+    <w:lsdException w:name="heading 3" w:uiPriority="9" w:qFormat="1"/>
+    <w:lsdException w:name="heading 4" w:uiPriority="9" w:qFormat="1"/>
+    <w:lsdException w:name="heading 5" w:uiPriority="9" w:qFormat="1"/>
+    <w:lsdException w:name="heading 6" w:uiPriority="9" w:qFormat="1"/>
+    <w:lsdException w:name="heading 7" w:uiPriority="9" w:qFormat="1"/>
+    <w:lsdException w:name="heading 8" w:uiPriority="9" w:qFormat="1"/>
+    <w:lsdException w:name="heading 9" w:uiPriority="9" w:qFormat="1"/>
+    <w:lsdException w:name="toc 1" w:uiPriority="39"/>
+    <w:lsdException w:name="toc 2" w:uiPriority="39"/>
+    <w:lsdException w:name="toc 3" w:uiPriority="39"/>
+    <w:lsdException w:name="toc 4" w:uiPriority="39"/>
+    <w:lsdException w:name="toc 5" w:uiPriority="39"/>
+    <w:lsdException w:name="toc 6" w:uiPriority="39"/>
+    <w:lsdException w:name="toc 7" w:uiPriority="39"/>
+    <w:lsdException w:name="toc 8" w:uiPriority="39"/>
+    <w:lsdException w:name="toc 9" w:uiPriority="39"/>
+    <w:lsdException w:name="caption" w:uiPriority="35" w:qFormat="1"/>
+    <w:lsdException w:name="Title" w:semiHidden="0" w:uiPriority="10" w:unhideWhenUsed="0" w:qFormat="1"/>
+    <w:lsdException w:name="Default Paragraph Font" w:uiPriority="1"/>
+    <w:lsdException w:name="Subtitle" w:semiHidden="0" w:uiPriority="11" w:unhideWhenUsed="0" w:qFormat="1"/>
+    <w:lsdException w:name="Strong" w:semiHidden="0" w:uiPriority="22" w:unhideWhenUsed="0" w:qFormat="1"/>
+    <w:lsdException w:name="Emphasis" w:semiHidden="0" w:uiPriority="20" w:unhideWhenUsed="0" w:qFormat="1"/>
+    <w:lsdException w:name="Table Grid" w:semiHidden="0" w:uiPriority="39" w:unhideWhenUsed="0"/>
+    <w:lsdException w:name="Note Level 1" w:semiHidden="0" w:unhideWhenUsed="0"/>
+    <w:lsdException w:name="Note Level 2" w:semiHidden="0" w:unhideWhenUsed="0"/>
+    <w:lsdException w:name="Note Level 3" w:semiHidden="0" w:unhideWhenUsed="0"/>
+    <w:lsdException w:name="Note Level 4" w:semiHidden="0" w:unhideWhenUsed="0"/>
+    <w:lsdException w:name="Note Level 5" w:semiHidden="0" w:unhideWhenUsed="0"/>
+    <w:lsdException w:name="Note Level 6" w:semiHidden="0" w:unhideWhenUsed="0"/>
+    <w:lsdException w:name="Note Level 7" w:semiHidden="0" w:unhideWhenUsed="0"/>
+    <w:lsdException w:name="Note Level 8" w:semiHidden="0" w:unhideWhenUsed="0"/>
+    <w:lsdException w:name="Note Level 9" w:semiHidden="0" w:unhideWhenUsed="0"/>
+    <w:lsdException w:name="Placeholder Text" w:unhideWhenUsed="0"/>
+    <w:lsdException w:name="No Spacing" w:semiHidden="0" w:uiPriority="1" w:unhideWhenUsed="0" w:qFormat="1"/>
+    <w:lsdException w:name="Light Shading" w:semiHidden="0" w:uiPriority="60" w:unhideWhenUsed="0"/>
+    <w:lsdException w:name="Light List" w:semiHidden="0" w:uiPriority="61" w:unhideWhenUsed="0"/>
+    <w:lsdException w:name="Light Grid" w:semiHidden="0" w:uiPriority="62" w:unhideWhenUsed="0"/>
+    <w:lsdException w:name="Medium Shading 1" w:semiHidden="0" w:uiPriority="63" w:unhideWhenUsed="0"/>
+    <w:lsdException w:name="Medium Shading 2" w:semiHidden="0" w:uiPriority="64" w:unhideWhenUsed="0"/>
+    <w:lsdException w:name="Medium List 1" w:semiHidden="0" w:uiPriority="65" w:unhideWhenUsed="0"/>
+    <w:lsdException w:name="Medium List 2" w:semiHidden="0" w:uiPriority="66" w:unhideWhenUsed="0"/>
+    <w:lsdException w:name="Medium Grid 1" w:semiHidden="0" w:uiPriority="67" w:unhideWhenUsed="0"/>
+    <w:lsdException w:name="Medium Grid 2" w:semiHidden="0" w:uiPriority="68" w:unhideWhenUsed="0"/>
+    <w:lsdException w:name="Medium Grid 3" w:semiHidden="0" w:uiPriority="69" w:unhideWhenUsed="0"/>
+    <w:lsdException w:name="Dark List" w:semiHidden="0" w:uiPriority="70" w:unhideWhenUsed="0"/>
+    <w:lsdException w:name="Colorful Shading" w:semiHidden="0" w:uiPriority="71" w:unhideWhenUsed="0"/>
+    <w:lsdException w:name="Colorful List" w:semiHidden="0" w:uiPriority="72" w:unhideWhenUsed="0"/>
+    <w:lsdException w:name="Colorful Grid" w:semiHidden="0" w:uiPriority="73" w:unhideWhenUsed="0"/>
+    <w:lsdException w:name="Light Shading Accent 1" w:semiHidden="0" w:uiPriority="60" w:unhideWhenUsed="0"/>
+    <w:lsdException w:name="Light List Accent 1" w:semiHidden="0" w:uiPriority="61" w:unhideWhenUsed="0"/>
+    <w:lsdException w:name="Light Grid Accent 1" w:semiHidden="0" w:uiPriority="62" w:unhideWhenUsed="0"/>
+    <w:lsdException w:name="Medium Shading 1 Accent 1" w:semiHidden="0" w:uiPriority="63" w:unhideWhenUsed="0"/>
+    <w:lsdException w:name="Medium Shading 2 Accent 1" w:semiHidden="0" w:uiPriority="64" w:unhideWhenUsed="0"/>
+    <w:lsdException w:name="Medium List 1 Accent 1" w:semiHidden="0" w:uiPriority="65" w:unhideWhenUsed="0"/>
+    <w:lsdException w:name="Revision" w:unhideWhenUsed="0"/>
+    <w:lsdException w:name="List Paragraph" w:semiHidden="0" w:uiPriority="34" w:unhideWhenUsed="0" w:qFormat="1"/>
+    <w:lsdException w:name="Quote" w:semiHidden="0" w:uiPriority="29" w:unhideWhenUsed="0" w:qFormat="1"/>
+    <w:lsdException w:name="Intense Quote" w:semiHidden="0" w:uiPriority="30" w:unhideWhenUsed="0" w:qFormat="1"/>
+    <w:lsdException w:name="Medium List 2 Accent 1" w:semiHidden="0" w:uiPriority="66" w:unhideWhenUsed="0"/>
+    <w:lsdException w:name="Medium Grid 1 Accent 1" w:semiHidden="0" w:uiPriority="67" w:unhideWhenUsed="0"/>
+    <w:lsdException w:name="Medium Grid 2 Accent 1" w:semiHidden="0" w:uiPriority="68" w:unhideWhenUsed="0"/>
+    <w:lsdException w:name="Medium Grid 3 Accent 1" w:semiHidden="0" w:uiPriority="69" w:unhideWhenUsed="0"/>
+    <w:lsdException w:name="Dark List Accent 1" w:semiHidden="0" w:uiPriority="70" w:unhideWhenUsed="0"/>
+    <w:lsdException w:name="Colorful Shading Accent 1" w:semiHidden="0" w:uiPriority="71" w:unhideWhenUsed="0"/>
+    <w:lsdException w:name="Colorful List Accent 1" w:semiHidden="0" w:uiPriority="72" w:unhideWhenUsed="0"/>
+    <w:lsdException w:name="Colorful Grid Accent 1" w:semiHidden="0" w:uiPriority="73" w:unhideWhenUsed="0"/>
+    <w:lsdException w:name="Light Shading Accent 2" w:semiHidden="0" w:uiPriority="60" w:unhideWhenUsed="0"/>
+    <w:lsdException w:name="Light List Accent 2" w:semiHidden="0" w:uiPriority="61" w:unhideWhenUsed="0"/>
+    <w:lsdException w:name="Light Grid Accent 2" w:semiHidden="0" w:uiPriority="62" w:unhideWhenUsed="0"/>
+    <w:lsdException w:name="Medium Shading 1 Accent 2" w:semiHidden="0" w:uiPriority="63" w:unhideWhenUsed="0"/>
+    <w:lsdException w:name="Medium Shading 2 Accent 2" w:semiHidden="0" w:uiPriority="64" w:unhideWhenUsed="0"/>
+    <w:lsdException w:name="Medium List 1 Accent 2" w:semiHidden="0" w:uiPriority="65" w:unhideWhenUsed="0"/>
+    <w:lsdException w:name="Medium List 2 Accent 2" w:semiHidden="0" w:uiPriority="66" w:unhideWhenUsed="0"/>
+    <w:lsdException w:name="Medium Grid 1 Accent 2" w:semiHidden="0" w:uiPriority="67" w:unhideWhenUsed="0"/>
+    <w:lsdException w:name="Medium Grid 2 Accent 2" w:semiHidden="0" w:uiPriority="68" w:unhideWhenUsed="0"/>
+    <w:lsdException w:name="Medium Grid 3 Accent 2" w:semiHidden="0" w:uiPriority="69" w:unhideWhenUsed="0"/>
+    <w:lsdException w:name="Dark List Accent 2" w:semiHidden="0" w:uiPriority="70" w:unhideWhenUsed="0"/>
+    <w:lsdException w:name="Colorful Shading Accent 2" w:semiHidden="0" w:uiPriority="71" w:unhideWhenUsed="0"/>
+    <w:lsdException w:name="Colorful List Accent 2" w:semiHidden="0" w:uiPriority="72" w:unhideWhenUsed="0"/>
+    <w:lsdException w:name="Colorful Grid Accent 2" w:semiHidden="0" w:uiPriority="73" w:unhideWhenUsed="0"/>
+    <w:lsdException w:name="Light Shading Accent 3" w:semiHidden="0" w:uiPriority="60" w:unhideWhenUsed="0"/>
+    <w:lsdException w:name="Light List Accent 3" w:semiHidden="0" w:uiPriority="61" w:unhideWhenUsed="0"/>
+    <w:lsdException w:name="Light Grid Accent 3" w:semiHidden="0" w:uiPriority="62" w:unhideWhenUsed="0"/>
+    <w:lsdException w:name="Medium Shading 1 Accent 3" w:semiHidden="0" w:uiPriority="63" w:unhideWhenUsed="0"/>
+    <w:lsdException w:name="Medium Shading 2 Accent 3" w:semiHidden="0" w:uiPriority="64" w:unhideWhenUsed="0"/>
+    <w:lsdException w:name="Medium List 1 Accent 3" w:semiHidden="0" w:uiPriority="65" w:unhideWhenUsed="0"/>
+    <w:lsdException w:name="Medium List 2 Accent 3" w:semiHidden="0" w:uiPriority="66" w:unhideWhenUsed="0"/>
+    <w:lsdException w:name="Medium Grid 1 Accent 3" w:semiHidden="0" w:uiPriority="67" w:unhideWhenUsed="0"/>
+    <w:lsdException w:name="Medium Grid 2 Accent 3" w:semiHidden="0" w:uiPriority="68" w:unhideWhenUsed="0"/>
+    <w:lsdException w:name="Medium Grid 3 Accent 3" w:semiHidden="0" w:uiPriority="69" w:unhideWhenUsed="0"/>
+    <w:lsdException w:name="Dark List Accent 3" w:semiHidden="0" w:uiPriority="70" w:unhideWhenUsed="0"/>
+    <w:lsdException w:name="Colorful Shading Accent 3" w:semiHidden="0" w:uiPriority="71" w:unhideWhenUsed="0"/>
+    <w:lsdException w:name="Colorful List Accent 3" w:semiHidden="0" w:uiPriority="72" w:unhideWhenUsed="0"/>
+    <w:lsdException w:name="Colorful Grid Accent 3" w:semiHidden="0" w:uiPriority="73" w:unhideWhenUsed="0"/>
+    <w:lsdException w:name="Light Shading Accent 4" w:semiHidden="0" w:uiPriority="60" w:unhideWhenUsed="0"/>
+    <w:lsdException w:name="Light List Accent 4" w:semiHidden="0" w:uiPriority="61" w:unhideWhenUsed="0"/>
+    <w:lsdException w:name="Light Grid Accent 4" w:semiHidden="0" w:uiPriority="62" w:unhideWhenUsed="0"/>
+    <w:lsdException w:name="Medium Shading 1 Accent 4" w:semiHidden="0" w:uiPriority="63" w:unhideWhenUsed="0"/>
+    <w:lsdException w:name="Medium Shading 2 Accent 4" w:semiHidden="0" w:uiPriority="64" w:unhideWhenUsed="0"/>
+    <w:lsdException w:name="Medium List 1 Accent 4" w:semiHidden="0" w:uiPriority="65" w:unhideWhenUsed="0"/>
+    <w:lsdException w:name="Medium List 2 Accent 4" w:semiHidden="0" w:uiPriority="66" w:unhideWhenUsed="0"/>
+    <w:lsdException w:name="Medium Grid 1 Accent 4" w:semiHidden="0" w:uiPriority="67" w:unhideWhenUsed="0"/>
+    <w:lsdException w:name="Medium Grid 2 Accent 4" w:semiHidden="0" w:uiPriority="68" w:unhideWhenUsed="0"/>
+    <w:lsdException w:name="Medium Grid 3 Accent 4" w:semiHidden="0" w:uiPriority="69" w:unhideWhenUsed="0"/>
+    <w:lsdException w:name="Dark List Accent 4" w:semiHidden="0" w:uiPriority="70" w:unhideWhenUsed="0"/>
+    <w:lsdException w:name="Colorful Shading Accent 4" w:semiHidden="0" w:uiPriority="71" w:unhideWhenUsed="0"/>
+    <w:lsdException w:name="Colorful List Accent 4" w:semiHidden="0" w:uiPriority="72" w:unhideWhenUsed="0"/>
+    <w:lsdException w:name="Colorful Grid Accent 4" w:semiHidden="0" w:uiPriority="73" w:unhideWhenUsed="0"/>
+    <w:lsdException w:name="Light Shading Accent 5" w:semiHidden="0" w:uiPriority="60" w:unhideWhenUsed="0"/>
+    <w:lsdException w:name="Light List Accent 5" w:semiHidden="0" w:uiPriority="61" w:unhideWhenUsed="0"/>
+    <w:lsdException w:name="Light Grid Accent 5" w:semiHidden="0" w:uiPriority="62" w:unhideWhenUsed="0"/>
+    <w:lsdException w:name="Medium Shading 1 Accent 5" w:semiHidden="0" w:uiPriority="63" w:unhideWhenUsed="0"/>
+    <w:lsdException w:name="Medium Shading 2 Accent 5" w:semiHidden="0" w:uiPriority="64" w:unhideWhenUsed="0"/>
+    <w:lsdException w:name="Medium List 1 Accent 5" w:semiHidden="0" w:uiPriority="65" w:unhideWhenUsed="0"/>
+    <w:lsdException w:name="Medium List 2 Accent 5" w:semiHidden="0" w:uiPriority="66" w:unhideWhenUsed="0"/>
+    <w:lsdException w:name="Medium Grid 1 Accent 5" w:semiHidden="0" w:uiPriority="67" w:unhideWhenUsed="0"/>
+    <w:lsdException w:name="Medium Grid 2 Accent 5" w:semiHidden="0" w:uiPriority="68" w:unhideWhenUsed="0"/>
+    <w:lsdException w:name="Medium Grid 3 Accent 5" w:semiHidden="0" w:uiPriority="69" w:unhideWhenUsed="0"/>
+    <w:lsdException w:name="Dark List Accent 5" w:semiHidden="0" w:uiPriority="70" w:unhideWhenUsed="0"/>
+    <w:lsdException w:name="Colorful Shading Accent 5" w:semiHidden="0" w:uiPriority="71" w:unhideWhenUsed="0"/>
+    <w:lsdException w:name="Colorful List Accent 5" w:semiHidden="0" w:uiPriority="72" w:unhideWhenUsed="0"/>
+    <w:lsdException w:name="Colorful Grid Accent 5" w:semiHidden="0" w:uiPriority="73" w:unhideWhenUsed="0"/>
+    <w:lsdException w:name="Light Shading Accent 6" w:semiHidden="0" w:uiPriority="60" w:unhideWhenUsed="0"/>
+    <w:lsdException w:name="Light List Accent 6" w:semiHidden="0" w:uiPriority="61" w:unhideWhenUsed="0"/>
+    <w:lsdException w:name="Light Grid Accent 6" w:semiHidden="0" w:uiPriority="62" w:unhideWhenUsed="0"/>
+    <w:lsdException w:name="Medium Shading 1 Accent 6" w:semiHidden="0" w:uiPriority="63" w:unhideWhenUsed="0"/>
+    <w:lsdException w:name="Medium Shading 2 Accent 6" w:semiHidden="0" w:uiPriority="64" w:unhideWhenUsed="0"/>
+    <w:lsdException w:name="Medium List 1 Accent 6" w:semiHidden="0" w:uiPriority="65" w:unhideWhenUsed="0"/>
+    <w:lsdException w:name="Medium List 2 Accent 6" w:semiHidden="0" w:uiPriority="66" w:unhideWhenUsed="0"/>
+    <w:lsdException w:name="Medium Grid 1 Accent 6" w:semiHidden="0" w:uiPriority="67" w:unhideWhenUsed="0"/>
+    <w:lsdException w:name="Medium Grid 2 Accent 6" w:semiHidden="0" w:uiPriority="68" w:unhideWhenUsed="0"/>
+    <w:lsdException w:name="Medium Grid 3 Accent 6" w:semiHidden="0" w:uiPriority="69" w:unhideWhenUsed="0"/>
+    <w:lsdException w:name="Dark List Accent 6" w:semiHidden="0" w:uiPriority="70" w:unhideWhenUsed="0"/>
+    <w:lsdException w:name="Colorful Shading Accent 6" w:semiHidden="0" w:uiPriority="71" w:unhideWhenUsed="0"/>
+    <w:lsdException w:name="Colorful List Accent 6" w:semiHidden="0" w:uiPriority="72" w:unhideWhenUsed="0"/>
+    <w:lsdException w:name="Colorful Grid Accent 6" w:semiHidden="0" w:uiPriority="73" w:unhideWhenUsed="0"/>
+    <w:lsdException w:name="Subtle Emphasis" w:semiHidden="0" w:uiPriority="19" w:unhideWhenUsed="0" w:qFormat="1"/>
+    <w:lsdException w:name="Intense Emphasis" w:semiHidden="0" w:uiPriority="21" w:unhideWhenUsed="0" w:qFormat="1"/>
+    <w:lsdException w:name="Subtle Reference" w:semiHidden="0" w:uiPriority="31" w:unhideWhenUsed="0" w:qFormat="1"/>
+    <w:lsdException w:name="Intense Reference" w:semiHidden="0" w:uiPriority="32" w:unhideWhenUsed="0" w:qFormat="1"/>
+    <w:lsdException w:name="Book Title" w:semiHidden="0" w:uiPriority="33" w:unhideWhenUsed="0" w:qFormat="1"/>
+    <w:lsdException w:name="Bibliography" w:uiPriority="37"/>
+    <w:lsdException w:name="TOC Heading" w:uiPriority="39" w:qFormat="1"/>
+  </w:latentStyles>
+  <w:style w:type="paragraph" w:default="1" w:styleId="Normal">
+    <w:name w:val="Normal"/>
+    <w:qFormat/>
+  </w:style>
+  <w:style w:type="paragraph" w:styleId="Heading1">
+    <w:name w:val="heading 1"/>
+    <w:basedOn w:val="Normal"/>
+    <w:next w:val="Normal"/>
+    <w:link w:val="Heading1Char"/>
+    <w:uiPriority w:val="9"/>
+    <w:qFormat/>
+    <w:rsid w:val="005600D0"/>
+    <w:pPr>
+      <w:keepNext/>
+      <w:keepLines/>
+      <w:spacing w:before="240" w:after="0"/>
+      <w:outlineLvl w:val="0"/>
+    </w:pPr>
+    <w:rPr>
+      <w:rFonts w:asciiTheme="majorHAnsi" w:eastAsiaTheme="majorEastAsia" w:hAnsiTheme="majorHAnsi" w:cstheme="majorBidi"/>
+      <w:color w:val="2E74B5" w:themeColor="accent1" w:themeShade="BF"/>
+      <w:sz w:val="32"/>
+      <w:szCs w:val="32"/>
+    </w:rPr>
+  </w:style>
+  <w:style w:type="paragraph" w:styleId="Heading2">
+    <w:name w:val="heading 2"/>
+    <w:basedOn w:val="Normal"/>
+    <w:next w:val="Normal"/>
+    <w:link w:val="Heading2Char"/>
+    <w:uiPriority w:val="9"/>
+    <w:unhideWhenUsed/>
+    <w:qFormat/>
+    <w:rsid w:val="00023A67"/>
+    <w:pPr>
+      <w:keepNext/>
+      <w:keepLines/>
+      <w:spacing w:before="40" w:after="0"/>
+      <w:outlineLvl w:val="1"/>
+    </w:pPr>
+    <w:rPr>
+      <w:rFonts w:asciiTheme="majorHAnsi" w:eastAsiaTheme="majorEastAsia" w:hAnsiTheme="majorHAnsi" w:cstheme="majorBidi"/>
+      <w:color w:val="2E74B5" w:themeColor="accent1" w:themeShade="BF"/>
+      <w:sz w:val="26"/>
+      <w:szCs w:val="26"/>
+    </w:rPr>
+  </w:style>
+  <w:style w:type="paragraph" w:styleId="Heading3">
+    <w:name w:val="heading 3"/>
+    <w:basedOn w:val="Normal"/>
+    <w:next w:val="Normal"/>
+    <w:link w:val="Heading3Char"/>
+    <w:uiPriority w:val="9"/>
+    <w:unhideWhenUsed/>
+    <w:qFormat/>
+    <w:rsid w:val="001168CA"/>
+    <w:pPr>
+      <w:keepNext/>
+      <w:keepLines/>
+      <w:spacing w:before="40" w:after="0"/>
+      <w:outlineLvl w:val="2"/>
+    </w:pPr>
+    <w:rPr>
+      <w:rFonts w:asciiTheme="majorHAnsi" w:eastAsiaTheme="majorEastAsia" w:hAnsiTheme="majorHAnsi" w:cstheme="majorBidi"/>
+      <w:color w:val="1F4D78" w:themeColor="accent1" w:themeShade="7F"/>
+      <w:sz w:val="24"/>
+      <w:szCs w:val="24"/>
+    </w:rPr>
+  </w:style>
+  <w:style w:type="character" w:default="1" w:styleId="DefaultParagraphFont">
+    <w:name w:val="Default Paragraph Font"/>
+    <w:uiPriority w:val="1"/>
+    <w:semiHidden/>
+    <w:unhideWhenUsed/>
+  </w:style>
+  <w:style w:type="table" w:default="1" w:styleId="TableNormal">
+    <w:name w:val="Normal Table"/>
+    <w:uiPriority w:val="99"/>
+    <w:semiHidden/>
+    <w:unhideWhenUsed/>
+    <w:tblPr>
+      <w:tblInd w:w="0" w:type="dxa"/>
+      <w:tblCellMar>
+        <w:top w:w="0" w:type="dxa"/>
+        <w:left w:w="108" w:type="dxa"/>
+        <w:bottom w:w="0" w:type="dxa"/>
+        <w:right w:w="108" w:type="dxa"/>
+      </w:tblCellMar>
+    </w:tblPr>
+  </w:style>
+  <w:style w:type="numbering" w:default="1" w:styleId="NoList">
+    <w:name w:val="No List"/>
+    <w:uiPriority w:val="99"/>
+    <w:semiHidden/>
+    <w:unhideWhenUsed/>
+  </w:style>
+  <w:style w:type="character" w:customStyle="1" w:styleId="Heading1Char">
+    <w:name w:val="Heading 1 Char"/>
+    <w:basedOn w:val="DefaultParagraphFont"/>
+    <w:link w:val="Heading1"/>
+    <w:uiPriority w:val="9"/>
+    <w:rsid w:val="005600D0"/>
+    <w:rPr>
+      <w:rFonts w:asciiTheme="majorHAnsi" w:eastAsiaTheme="majorEastAsia" w:hAnsiTheme="majorHAnsi" w:cstheme="majorBidi"/>
+      <w:color w:val="2E74B5" w:themeColor="accent1" w:themeShade="BF"/>
+      <w:sz w:val="32"/>
+      <w:szCs w:val="32"/>
+    </w:rPr>
+  </w:style>
+  <w:style w:type="paragraph" w:styleId="ListParagraph">
+    <w:name w:val="List Paragraph"/>
+    <w:basedOn w:val="Normal"/>
+    <w:uiPriority w:val="34"/>
+    <w:qFormat/>
+    <w:rsid w:val="005600D0"/>
+    <w:pPr>
+      <w:ind w:left="720"/>
+      <w:contextualSpacing/>
+    </w:pPr>
+  </w:style>
+  <w:style w:type="character" w:customStyle="1" w:styleId="Heading2Char">
+    <w:name w:val="Heading 2 Char"/>
+    <w:basedOn w:val="DefaultParagraphFont"/>
+    <w:link w:val="Heading2"/>
+    <w:uiPriority w:val="9"/>
+    <w:rsid w:val="00023A67"/>
+    <w:rPr>
+      <w:rFonts w:asciiTheme="majorHAnsi" w:eastAsiaTheme="majorEastAsia" w:hAnsiTheme="majorHAnsi" w:cstheme="majorBidi"/>
+      <w:color w:val="2E74B5" w:themeColor="accent1" w:themeShade="BF"/>
+      <w:sz w:val="26"/>
+      <w:szCs w:val="26"/>
+    </w:rPr>
+  </w:style>
+  <w:style w:type="character" w:customStyle="1" w:styleId="Heading3Char">
+    <w:name w:val="Heading 3 Char"/>
+    <w:basedOn w:val="DefaultParagraphFont"/>
+    <w:link w:val="Heading3"/>
+    <w:uiPriority w:val="9"/>
+    <w:rsid w:val="001168CA"/>
+    <w:rPr>
+      <w:rFonts w:asciiTheme="majorHAnsi" w:eastAsiaTheme="majorEastAsia" w:hAnsiTheme="majorHAnsi" w:cstheme="majorBidi"/>
+      <w:color w:val="1F4D78" w:themeColor="accent1" w:themeShade="7F"/>
+      <w:sz w:val="24"/>
+      <w:szCs w:val="24"/>
+    </w:rPr>
+  </w:style>
+  <w:style w:type="paragraph" w:styleId="NoSpacing">
+    <w:name w:val="No Spacing"/>
+    <w:link w:val="NoSpacingChar"/>
+    <w:uiPriority w:val="1"/>
+    <w:qFormat/>
+    <w:rsid w:val="00B246CC"/>
+    <w:pPr>
+      <w:spacing w:after="0" w:line="240" w:lineRule="auto"/>
+    </w:pPr>
+    <w:rPr>
+      <w:rFonts w:eastAsiaTheme="minorEastAsia"/>
+    </w:rPr>
+  </w:style>
+  <w:style w:type="character" w:customStyle="1" w:styleId="NoSpacingChar">
+    <w:name w:val="No Spacing Char"/>
+    <w:basedOn w:val="DefaultParagraphFont"/>
+    <w:link w:val="NoSpacing"/>
+    <w:uiPriority w:val="1"/>
+    <w:rsid w:val="00B246CC"/>
+    <w:rPr>
+      <w:rFonts w:eastAsiaTheme="minorEastAsia"/>
+    </w:rPr>
+  </w:style>
+  <w:style w:type="paragraph" w:styleId="Header">
+    <w:name w:val="header"/>
+    <w:basedOn w:val="Normal"/>
+    <w:link w:val="HeaderChar"/>
+    <w:uiPriority w:val="99"/>
+    <w:unhideWhenUsed/>
+    <w:rsid w:val="00B246CC"/>
+    <w:pPr>
+      <w:tabs>
+        <w:tab w:val="center" w:pos="4680"/>
+        <w:tab w:val="right" w:pos="9360"/>
+      </w:tabs>
+      <w:spacing w:after="0" w:line="240" w:lineRule="auto"/>
+    </w:pPr>
+  </w:style>
+  <w:style w:type="character" w:customStyle="1" w:styleId="HeaderChar">
+    <w:name w:val="Header Char"/>
+    <w:basedOn w:val="DefaultParagraphFont"/>
+    <w:link w:val="Header"/>
+    <w:uiPriority w:val="99"/>
+    <w:rsid w:val="00B246CC"/>
+  </w:style>
+  <w:style w:type="paragraph" w:styleId="Footer">
+    <w:name w:val="footer"/>
+    <w:basedOn w:val="Normal"/>
+    <w:link w:val="FooterChar"/>
+    <w:uiPriority w:val="99"/>
+    <w:unhideWhenUsed/>
+    <w:rsid w:val="00B246CC"/>
+    <w:pPr>
+      <w:tabs>
+        <w:tab w:val="center" w:pos="4680"/>
+        <w:tab w:val="right" w:pos="9360"/>
+      </w:tabs>
+      <w:spacing w:after="0" w:line="240" w:lineRule="auto"/>
+    </w:pPr>
+  </w:style>
+  <w:style w:type="character" w:customStyle="1" w:styleId="FooterChar">
+    <w:name w:val="Footer Char"/>
+    <w:basedOn w:val="DefaultParagraphFont"/>
+    <w:link w:val="Footer"/>
+    <w:uiPriority w:val="99"/>
+    <w:rsid w:val="00B246CC"/>
+  </w:style>
+  <w:style w:type="paragraph" w:styleId="TOCHeading">
+    <w:name w:val="TOC Heading"/>
+    <w:basedOn w:val="Heading1"/>
+    <w:next w:val="Normal"/>
+    <w:uiPriority w:val="39"/>
+    <w:unhideWhenUsed/>
+    <w:qFormat/>
+    <w:rsid w:val="00EB6B4C"/>
+    <w:pPr>
+      <w:outlineLvl w:val="9"/>
+    </w:pPr>
+  </w:style>
+  <w:style w:type="paragraph" w:styleId="TOC1">
+    <w:name w:val="toc 1"/>
+    <w:basedOn w:val="Normal"/>
+    <w:next w:val="Normal"/>
+    <w:autoRedefine/>
+    <w:uiPriority w:val="39"/>
+    <w:unhideWhenUsed/>
+    <w:rsid w:val="00EB6B4C"/>
+    <w:pPr>
+      <w:spacing w:after="100"/>
+    </w:pPr>
+  </w:style>
+  <w:style w:type="paragraph" w:styleId="TOC2">
+    <w:name w:val="toc 2"/>
+    <w:basedOn w:val="Normal"/>
+    <w:next w:val="Normal"/>
+    <w:autoRedefine/>
+    <w:uiPriority w:val="39"/>
+    <w:unhideWhenUsed/>
+    <w:rsid w:val="00EB6B4C"/>
+    <w:pPr>
+      <w:spacing w:after="100"/>
+      <w:ind w:left="220"/>
+    </w:pPr>
+  </w:style>
+  <w:style w:type="paragraph" w:styleId="TOC3">
+    <w:name w:val="toc 3"/>
+    <w:basedOn w:val="Normal"/>
+    <w:next w:val="Normal"/>
+    <w:autoRedefine/>
+    <w:uiPriority w:val="39"/>
+    <w:unhideWhenUsed/>
+    <w:rsid w:val="00EB6B4C"/>
+    <w:pPr>
+      <w:spacing w:after="100"/>
+      <w:ind w:left="440"/>
+    </w:pPr>
+  </w:style>
+  <w:style w:type="character" w:styleId="Hyperlink">
+    <w:name w:val="Hyperlink"/>
+    <w:basedOn w:val="DefaultParagraphFont"/>
+    <w:uiPriority w:val="99"/>
+    <w:unhideWhenUsed/>
+    <w:rsid w:val="00EB6B4C"/>
+    <w:rPr>
+      <w:color w:val="0563C1" w:themeColor="hyperlink"/>
+      <w:u w:val="single"/>
+    </w:rPr>
+  </w:style>
+  <w:style w:type="paragraph" w:styleId="BalloonText">
+    <w:name w:val="Balloon Text"/>
+    <w:basedOn w:val="Normal"/>
+    <w:link w:val="BalloonTextChar"/>
+    <w:uiPriority w:val="99"/>
+    <w:semiHidden/>
+    <w:unhideWhenUsed/>
+    <w:rsid w:val="00315DAD"/>
+    <w:pPr>
+      <w:spacing w:after="0" w:line="240" w:lineRule="auto"/>
+    </w:pPr>
+    <w:rPr>
+      <w:rFonts w:ascii="Lucida Grande" w:hAnsi="Lucida Grande"/>
+      <w:sz w:val="18"/>
+      <w:szCs w:val="18"/>
+    </w:rPr>
+  </w:style>
+  <w:style w:type="character" w:customStyle="1" w:styleId="BalloonTextChar">
+    <w:name w:val="Balloon Text Char"/>
+    <w:basedOn w:val="DefaultParagraphFont"/>
+    <w:link w:val="BalloonText"/>
+    <w:uiPriority w:val="99"/>
+    <w:semiHidden/>
+    <w:rsid w:val="00315DAD"/>
+    <w:rPr>
+      <w:rFonts w:ascii="Lucida Grande" w:hAnsi="Lucida Grande"/>
+      <w:sz w:val="18"/>
+      <w:szCs w:val="18"/>
     </w:rPr>
   </w:style>
 </w:styles>
@@ -3937,7 +4255,7 @@
     </a:clrScheme>
     <a:fontScheme name="Office">
       <a:majorFont>
-        <a:latin typeface="Calibri Light" panose="020F0302020204030204"/>
+        <a:latin typeface="Calibri Light"/>
         <a:ea typeface=""/>
         <a:cs typeface=""/>
         <a:font script="Jpan" typeface="ＭＳ ゴシック"/>
@@ -3972,7 +4290,7 @@
         <a:font script="Geor" typeface="Sylfaen"/>
       </a:majorFont>
       <a:minorFont>
-        <a:latin typeface="Calibri" panose="020F0502020204030204"/>
+        <a:latin typeface="Calibri"/>
         <a:ea typeface=""/>
         <a:cs typeface=""/>
         <a:font script="Jpan" typeface="ＭＳ 明朝"/>
@@ -4149,7 +4467,7 @@
   <a:extraClrSchemeLst/>
   <a:extLst>
     <a:ext uri="{05A4C25C-085E-4340-85A3-A5531E510DB2}">
-      <thm15:themeFamily xmlns:thm15="http://schemas.microsoft.com/office/thememl/2012/main" name="Office Theme" id="{62F939B6-93AF-4DB8-9C6B-D6C7DFDC589F}" vid="{4A3C46E8-61CC-4603-A589-7422A47A8E4A}"/>
+      <thm15:themeFamily xmlns:thm15="http://schemas.microsoft.com/office/thememl/2012/main" xmlns="" name="Office Theme" id="{62F939B6-93AF-4DB8-9C6B-D6C7DFDC589F}" vid="{4A3C46E8-61CC-4603-A589-7422A47A8E4A}"/>
     </a:ext>
   </a:extLst>
 </a:theme>
@@ -4179,7 +4497,7 @@
 </file>
 
 <file path=customXml/itemProps2.xml><?xml version="1.0" encoding="utf-8"?>
-<ds:datastoreItem xmlns:ds="http://schemas.openxmlformats.org/officeDocument/2006/customXml" ds:itemID="{DB35CCB2-7057-4166-824D-7B1DB763D02E}">
+<ds:datastoreItem xmlns:ds="http://schemas.openxmlformats.org/officeDocument/2006/customXml" ds:itemID="{D522319F-A932-7A4F-B213-394FB108AEA8}">
   <ds:schemaRefs>
     <ds:schemaRef ds:uri="http://schemas.openxmlformats.org/officeDocument/2006/bibliography"/>
   </ds:schemaRefs>

</xml_diff>